<commit_message>
manuscript updated features demo figure, and revised subsequent numbering. new caption written
</commit_message>
<xml_diff>
--- a/manuscript/manuscript-gaspar-garrod-brm-2024.docx
+++ b/manuscript/manuscript-gaspar-garrod-brm-2024.docx
@@ -616,6 +616,11 @@
       <w:pPr>
         <w:spacing w:line="480" w:lineRule="auto"/>
       </w:pPr>
+    </w:p>
+    <w:p>
+      <w:pPr>
+        <w:spacing w:line="480" w:lineRule="auto"/>
+      </w:pPr>
       <w:r>
         <w:t>Everyone working with face stimuli has to align them in some way.</w:t>
       </w:r>
@@ -745,17 +750,17 @@
         <w:spacing w:line="480" w:lineRule="auto"/>
       </w:pPr>
       <w:r>
-        <w:t xml:space="preserve">The alignment of face position and the standardization of face size and orientation are the most common steps for the preparation of face images for use as stimuli in experiments. </w:t>
+        <w:t xml:space="preserve">The alignment of face position and the standardization of face size and orientation are the most common steps for the preparation of face images for use as stimuli in </w:t>
+      </w:r>
+      <w:r>
+        <w:lastRenderedPageBreak/>
+        <w:t xml:space="preserve">experiments. </w:t>
       </w:r>
       <w:r>
         <w:t>Additionally,</w:t>
       </w:r>
       <w:r>
-        <w:t xml:space="preserve"> all of these steps are affine transformations of the </w:t>
-      </w:r>
-      <w:r>
-        <w:lastRenderedPageBreak/>
-        <w:t xml:space="preserve">image that require some </w:t>
+        <w:t xml:space="preserve"> all of these steps are affine transformations of the image that require some </w:t>
       </w:r>
       <w:r>
         <w:t xml:space="preserve">estimation of facial landmarks. </w:t>
@@ -823,6 +828,97 @@
       <w:pPr>
         <w:spacing w:line="480" w:lineRule="auto"/>
       </w:pPr>
+      <w:r>
+        <w:rPr>
+          <w:noProof/>
+        </w:rPr>
+        <w:drawing>
+          <wp:inline distT="0" distB="0" distL="0" distR="0" wp14:anchorId="2333C771" wp14:editId="48454153">
+            <wp:extent cx="5039995" cy="3937000"/>
+            <wp:effectExtent l="0" t="0" r="0" b="0"/>
+            <wp:docPr id="772061950" name="Picture 1"/>
+            <wp:cNvGraphicFramePr>
+              <a:graphicFrameLocks xmlns:a="http://schemas.openxmlformats.org/drawingml/2006/main" noChangeAspect="1"/>
+            </wp:cNvGraphicFramePr>
+            <a:graphic xmlns:a="http://schemas.openxmlformats.org/drawingml/2006/main">
+              <a:graphicData uri="http://schemas.openxmlformats.org/drawingml/2006/picture">
+                <pic:pic xmlns:pic="http://schemas.openxmlformats.org/drawingml/2006/picture">
+                  <pic:nvPicPr>
+                    <pic:cNvPr id="772061950" name="Picture 772061950"/>
+                    <pic:cNvPicPr/>
+                  </pic:nvPicPr>
+                  <pic:blipFill>
+                    <a:blip r:embed="rId11"/>
+                    <a:stretch>
+                      <a:fillRect/>
+                    </a:stretch>
+                  </pic:blipFill>
+                  <pic:spPr>
+                    <a:xfrm>
+                      <a:off x="0" y="0"/>
+                      <a:ext cx="5039995" cy="3937000"/>
+                    </a:xfrm>
+                    <a:prstGeom prst="rect">
+                      <a:avLst/>
+                    </a:prstGeom>
+                  </pic:spPr>
+                </pic:pic>
+              </a:graphicData>
+            </a:graphic>
+          </wp:inline>
+        </w:drawing>
+      </w:r>
+    </w:p>
+    <w:p>
+      <w:pPr>
+        <w:pStyle w:val="figlegend"/>
+      </w:pPr>
+      <w:r>
+        <w:t xml:space="preserve">Figure 1. FAD workflow. All operations rely on alignment </w:t>
+      </w:r>
+      <w:r>
+        <w:t xml:space="preserve">(Align) </w:t>
+      </w:r>
+      <w:r>
+        <w:t xml:space="preserve">as the initial step. Wavelet-based feature decomposition </w:t>
+      </w:r>
+      <w:r>
+        <w:t xml:space="preserve">(Features) </w:t>
+      </w:r>
+      <w:r>
+        <w:t>gives rise to a wide range of stimuli, many of which can be easily generated by FAD (only 2 are listed here to save space).</w:t>
+      </w:r>
+      <w:r>
+        <w:t xml:space="preserve"> This figure illustrates the basic workflow for most purposes. However, operations can be easily combined using a few lines of </w:t>
+      </w:r>
+      <w:r>
+        <w:t xml:space="preserve">lines of </w:t>
+      </w:r>
+      <w:proofErr w:type="gramStart"/>
+      <w:r>
+        <w:t>code</w:t>
+      </w:r>
+      <w:r>
+        <w:t>;</w:t>
+      </w:r>
+      <w:proofErr w:type="gramEnd"/>
+      <w:r>
+        <w:t xml:space="preserve"> </w:t>
+      </w:r>
+      <w:r>
+        <w:t>e.g.,</w:t>
+      </w:r>
+      <w:r>
+        <w:t xml:space="preserve"> feature-only faces (Features) that are then set in an aperture (Window) as in Figure 3</w:t>
+      </w:r>
+      <w:r>
+        <w:t>.</w:t>
+      </w:r>
+    </w:p>
+    <w:p>
+      <w:pPr>
+        <w:spacing w:line="480" w:lineRule="auto"/>
+      </w:pPr>
     </w:p>
     <w:p>
       <w:pPr>
@@ -895,6 +991,7 @@
         <w:t xml:space="preserve">orientation </w:t>
       </w:r>
       <w:r>
+        <w:lastRenderedPageBreak/>
         <w:fldChar w:fldCharType="begin"/>
       </w:r>
       <w:r>
@@ -1214,181 +1311,283 @@
         <w:t>morphing</w:t>
       </w:r>
       <w:r>
-        <w:t xml:space="preserve"> is one of the </w:t>
+        <w:t xml:space="preserve"> is one of the primary functions of InterFace.</w:t>
+      </w:r>
+      <w:r>
+        <w:t xml:space="preserve"> Regardless of approach, the manual selection of landmarks is required in </w:t>
+      </w:r>
+      <w:r>
+        <w:t xml:space="preserve">both </w:t>
+      </w:r>
+      <w:r>
+        <w:t xml:space="preserve">of these cases. </w:t>
+      </w:r>
+      <w:r>
+        <w:t xml:space="preserve">That can be highly time consuming for large stimulus sets or </w:t>
+      </w:r>
+      <w:r>
+        <w:t>it can present</w:t>
+      </w:r>
+      <w:r>
+        <w:t xml:space="preserve"> a </w:t>
+      </w:r>
+      <w:r>
+        <w:t>dis</w:t>
+      </w:r>
+      <w:r>
+        <w:t>incentive</w:t>
+      </w:r>
+      <w:r>
+        <w:t xml:space="preserve"> from using larger sets that would allow for greater generali</w:t>
+      </w:r>
+      <w:r>
+        <w:t>z</w:t>
+      </w:r>
+      <w:r>
+        <w:t>abilit</w:t>
+      </w:r>
+      <w:r>
+        <w:t>y</w:t>
+      </w:r>
+      <w:r>
+        <w:t xml:space="preserve"> or novel types of hypotheses to be tested</w:t>
+      </w:r>
+      <w:r>
+        <w:t>.</w:t>
+      </w:r>
+      <w:r>
+        <w:t xml:space="preserve"> </w:t>
+      </w:r>
+      <w:r>
+        <w:t xml:space="preserve">Manual landmark estimation may also be subject to individual differences in landmark placement that simply would not exist with an algorithmic process. </w:t>
+      </w:r>
+    </w:p>
+    <w:p>
+      <w:pPr>
+        <w:spacing w:line="480" w:lineRule="auto"/>
+      </w:pPr>
+    </w:p>
+    <w:p>
+      <w:pPr>
+        <w:spacing w:line="480" w:lineRule="auto"/>
+      </w:pPr>
+      <w:r>
+        <w:t xml:space="preserve">Additionally, software used for alignment </w:t>
+      </w:r>
+      <w:r>
+        <w:t xml:space="preserve">should be </w:t>
+      </w:r>
+      <w:r>
+        <w:t xml:space="preserve">made available as open-source </w:t>
+      </w:r>
+      <w:r>
+        <w:t xml:space="preserve">in a public repository </w:t>
+      </w:r>
+      <w:r>
+        <w:t>with full documentation of its inner-workings.</w:t>
+      </w:r>
+      <w:r>
+        <w:t xml:space="preserve"> </w:t>
+      </w:r>
+      <w:r>
+        <w:t xml:space="preserve">A </w:t>
       </w:r>
       <w:r>
         <w:lastRenderedPageBreak/>
-        <w:t>primary functions of InterFace.</w:t>
-      </w:r>
-      <w:r>
-        <w:t xml:space="preserve"> Regardless of approach, the manual selection of landmarks is required in </w:t>
-      </w:r>
-      <w:r>
-        <w:t xml:space="preserve">both </w:t>
-      </w:r>
-      <w:r>
-        <w:t xml:space="preserve">of these cases. </w:t>
-      </w:r>
-      <w:r>
-        <w:t xml:space="preserve">That can be highly time consuming for large stimulus sets or </w:t>
-      </w:r>
-      <w:r>
-        <w:t>it can present</w:t>
-      </w:r>
-      <w:r>
-        <w:t xml:space="preserve"> a </w:t>
-      </w:r>
-      <w:r>
-        <w:t>dis</w:t>
-      </w:r>
-      <w:r>
-        <w:t>incentive</w:t>
-      </w:r>
-      <w:r>
-        <w:t xml:space="preserve"> from using larger sets that would allow for greater generali</w:t>
-      </w:r>
-      <w:r>
-        <w:t>z</w:t>
-      </w:r>
-      <w:r>
-        <w:t>abilit</w:t>
-      </w:r>
-      <w:r>
-        <w:t>y</w:t>
-      </w:r>
-      <w:r>
-        <w:t xml:space="preserve"> or novel types of hypotheses to be tested</w:t>
+        <w:t xml:space="preserve">fully open-source solution </w:t>
+      </w:r>
+      <w:r>
+        <w:t>would provide</w:t>
+      </w:r>
+      <w:r>
+        <w:t xml:space="preserve"> greater transparency</w:t>
+      </w:r>
+      <w:r>
+        <w:t xml:space="preserve">, reproducibility </w:t>
+      </w:r>
+      <w:r>
+        <w:t>and extensibility</w:t>
       </w:r>
       <w:r>
         <w:t>.</w:t>
       </w:r>
       <w:r>
+        <w:t xml:space="preserve"> Ideally anyone in the scientific community should be able to fully understand and replicate the alignment process</w:t>
+      </w:r>
+      <w:r>
+        <w:t xml:space="preserve"> that is used for a given study</w:t>
+      </w:r>
+      <w:r>
+        <w:t xml:space="preserve">. </w:t>
+      </w:r>
+      <w:r>
+        <w:t>Finally</w:t>
+      </w:r>
+      <w:r>
+        <w:t xml:space="preserve">, an open-source package would allow for </w:t>
+      </w:r>
+      <w:r>
+        <w:t xml:space="preserve">the scientific community </w:t>
+      </w:r>
+      <w:r>
+        <w:t xml:space="preserve">to </w:t>
+      </w:r>
+      <w:r>
+        <w:t>make use of existing code to extend its functional</w:t>
+      </w:r>
+      <w:r>
+        <w:t>ity</w:t>
+      </w:r>
+      <w:r>
+        <w:t xml:space="preserve"> to test novel hypotheses.</w:t>
+      </w:r>
+      <w:r>
         <w:t xml:space="preserve"> </w:t>
       </w:r>
-      <w:r>
-        <w:t xml:space="preserve">Manual landmark estimation may also be subject to individual differences in landmark placement that simply would not exist with an algorithmic process. </w:t>
-      </w:r>
-    </w:p>
-    <w:p>
-      <w:pPr>
-        <w:spacing w:line="480" w:lineRule="auto"/>
-      </w:pPr>
-    </w:p>
-    <w:p>
-      <w:pPr>
-        <w:spacing w:line="480" w:lineRule="auto"/>
-      </w:pPr>
-      <w:r>
-        <w:t xml:space="preserve">Additionally, software used for alignment </w:t>
-      </w:r>
-      <w:r>
-        <w:t xml:space="preserve">should be </w:t>
-      </w:r>
-      <w:r>
-        <w:t xml:space="preserve">made available as open-source </w:t>
-      </w:r>
-      <w:r>
-        <w:t xml:space="preserve">in a public repository </w:t>
-      </w:r>
-      <w:r>
-        <w:t>with full documentation of its inner-workings.</w:t>
+    </w:p>
+    <w:p>
+      <w:pPr>
+        <w:spacing w:line="480" w:lineRule="auto"/>
+      </w:pPr>
+    </w:p>
+    <w:p>
+      <w:pPr>
+        <w:spacing w:line="480" w:lineRule="auto"/>
+      </w:pPr>
+      <w:r>
+        <w:t xml:space="preserve">Here we introduce Automatic Face Alignment (AFA), a Python </w:t>
+      </w:r>
+      <w:r>
+        <w:t xml:space="preserve">package that fully automates all steps in </w:t>
+      </w:r>
+      <w:r>
+        <w:t xml:space="preserve">the </w:t>
+      </w:r>
+      <w:r>
+        <w:t>face alignment</w:t>
+      </w:r>
+      <w:r>
+        <w:t xml:space="preserve"> process and is available as a public repository on GitHub with documentation, demos and unit tests</w:t>
+      </w:r>
+      <w:r>
+        <w:t xml:space="preserve"> (</w:t>
+      </w:r>
+      <w:r>
+        <w:fldChar w:fldCharType="begin"/>
+      </w:r>
+      <w:r>
+        <w:instrText>HYPERLINK "https://github.com/SourCherries/auto-face-align"</w:instrText>
+      </w:r>
+      <w:r>
+        <w:fldChar w:fldCharType="separate"/>
+      </w:r>
+      <w:r>
+        <w:rPr>
+          <w:rStyle w:val="Hyperlink"/>
+        </w:rPr>
+        <w:t>https://github.com/SourCherries/auto-face-align</w:t>
+      </w:r>
+      <w:r>
+        <w:rPr>
+          <w:rStyle w:val="Hyperlink"/>
+        </w:rPr>
+        <w:fldChar w:fldCharType="end"/>
       </w:r>
       <w:r>
         <w:t xml:space="preserve"> </w:t>
       </w:r>
       <w:r>
-        <w:t xml:space="preserve">A fully open-source solution </w:t>
-      </w:r>
-      <w:r>
-        <w:t>would provide</w:t>
-      </w:r>
-      <w:r>
-        <w:t xml:space="preserve"> greater transparency</w:t>
-      </w:r>
-      <w:r>
-        <w:t xml:space="preserve">, reproducibility </w:t>
-      </w:r>
-      <w:r>
-        <w:t>and extensibility</w:t>
-      </w:r>
-      <w:r>
-        <w:t>.</w:t>
-      </w:r>
-      <w:r>
-        <w:t xml:space="preserve"> Ideally anyone in the scientific community should be able to fully understand and replicate the alignment process</w:t>
-      </w:r>
-      <w:r>
-        <w:t xml:space="preserve"> that is used for a given study</w:t>
+        <w:t>)</w:t>
       </w:r>
       <w:r>
         <w:t xml:space="preserve">. </w:t>
       </w:r>
       <w:r>
-        <w:t>Finally</w:t>
-      </w:r>
-      <w:r>
-        <w:t xml:space="preserve">, an open-source package would allow for </w:t>
-      </w:r>
-      <w:r>
-        <w:t xml:space="preserve">the scientific community </w:t>
-      </w:r>
-      <w:r>
-        <w:t xml:space="preserve">to </w:t>
-      </w:r>
-      <w:r>
-        <w:t>make use of existing code to extend its functional</w:t>
-      </w:r>
-      <w:r>
-        <w:t>ity</w:t>
-      </w:r>
-      <w:r>
-        <w:t xml:space="preserve"> to test novel hypotheses.</w:t>
-      </w:r>
-      <w:r>
         <w:t xml:space="preserve"> </w:t>
       </w:r>
-    </w:p>
-    <w:p>
-      <w:pPr>
-        <w:spacing w:line="480" w:lineRule="auto"/>
-      </w:pPr>
-    </w:p>
-    <w:p>
-      <w:pPr>
-        <w:spacing w:line="480" w:lineRule="auto"/>
-      </w:pPr>
-      <w:r>
-        <w:t xml:space="preserve">Here we introduce Automatic Face Alignment (AFA), a Python </w:t>
-      </w:r>
-      <w:r>
-        <w:t xml:space="preserve">package that fully automates all steps in </w:t>
-      </w:r>
-      <w:r>
-        <w:t xml:space="preserve">the </w:t>
-      </w:r>
-      <w:r>
-        <w:t>face alignment</w:t>
-      </w:r>
-      <w:r>
-        <w:t xml:space="preserve"> process and is available as a public repository on GitHub with documentation, demos and unit tests</w:t>
-      </w:r>
-      <w:r>
-        <w:t xml:space="preserve"> (</w:t>
+      <w:r>
+        <w:t>W</w:t>
+      </w:r>
+      <w:r>
+        <w:t xml:space="preserve">e feel that these simple features </w:t>
+      </w:r>
+      <w:r>
+        <w:t>make it an attractive option for stimulus preparation in a large number of scenarios.</w:t>
+      </w:r>
+      <w:r>
+        <w:t xml:space="preserve"> </w:t>
+      </w:r>
+      <w:r>
+        <w:t xml:space="preserve">In fact, AFA has already been used to make stimuli for a combined psychophysical and electrophysiological study </w:t>
       </w:r>
       <w:r>
         <w:fldChar w:fldCharType="begin"/>
       </w:r>
       <w:r>
-        <w:instrText>HYPERLINK "https://github.com/SourCherries/auto-face-align"</w:instrText>
+        <w:instrText xml:space="preserve"> ADDIN ZOTERO_ITEM CSL_CITATION {"citationID":"FiPUPKF2","properties":{"formattedCitation":"(Hashemi et al., 2020)","plainCitation":"(Hashemi et al., 2020)","noteIndex":0},"citationItems":[{"id":320,"uris":["http://zotero.org/users/3178497/items/IDGFAE5G",["http://zotero.org/users/3178497/items/IDGFAE5G"]],"itemData":{"id":320,"type":"article-journal","container-title":"Journal of Vision","DOI":"10.1167/jov.20.11.1624","ISSN":"1534-7362","issue":"11","journalAbbreviation":"Journal of Vision","language":"en","note":"publisher: The Association for Research in Vision and Ophthalmology","page":"1624-1624","source":"jov.arvojournals.org","title":"Behavioural and electrophysiological measures of visual processing for early detection of Alzheimer’s disease","volume":"20","author":[{"family":"Hashemi","given":"Ali"},{"family":"Roudaia","given":"Eugenie"},{"family":"Anderson","given":"Nicole D."},{"family":"Alain","given":"Claude"},{"family":"Aleong","given":"Rosanne"},{"family":"Khatri","given":"Nasreen"},{"family":"Freedman","given":"Morris"},{"family":"Sekuler","given":"Allison B."}],"issued":{"date-parts":[["2020",10,20]]}}}],"schema":"https://github.com/citation-style-language/schema/raw/master/csl-citation.json"} </w:instrText>
       </w:r>
       <w:r>
         <w:fldChar w:fldCharType="separate"/>
       </w:r>
       <w:r>
         <w:rPr>
+          <w:noProof/>
+        </w:rPr>
+        <w:t>(Hashemi et al., 2020)</w:t>
+      </w:r>
+      <w:r>
+        <w:fldChar w:fldCharType="end"/>
+      </w:r>
+      <w:r>
+        <w:t xml:space="preserve">. </w:t>
+      </w:r>
+      <w:r>
+        <w:t>For a demonstration of AFA, please see Figure 1</w:t>
+      </w:r>
+      <w:r>
+        <w:t>, which shows the input and output of AFA face alignment as well as the automatic generation of an image aperture that conceals outer facial features.</w:t>
+      </w:r>
+      <w:r>
+        <w:t xml:space="preserve"> </w:t>
+      </w:r>
+      <w:r>
+        <w:t xml:space="preserve"> </w:t>
+      </w:r>
+      <w:r>
+        <w:t>Next w</w:t>
+      </w:r>
+      <w:r>
+        <w:t>e describe additional features of AFA that make it an attractive option for stimulus preparation</w:t>
+      </w:r>
+      <w:r>
+        <w:t>, such as the use of General</w:t>
+      </w:r>
+      <w:r>
+        <w:t>ized</w:t>
+      </w:r>
+      <w:r>
+        <w:t xml:space="preserve"> Procrustes Analysis (GPA) for alignment.</w:t>
+      </w:r>
+      <w:r>
+        <w:t xml:space="preserve"> </w:t>
+      </w:r>
+      <w:r>
+        <w:t xml:space="preserve">Finally, we compare AFA to similar non-commercial software solutions. </w:t>
+      </w:r>
+      <w:r>
+        <w:fldChar w:fldCharType="begin"/>
+      </w:r>
+      <w:r>
+        <w:instrText>HYPERLINK "https://github.com/debruine/webmorphR"</w:instrText>
+      </w:r>
+      <w:r>
+        <w:fldChar w:fldCharType="separate"/>
+      </w:r>
+      <w:r>
+        <w:rPr>
           <w:rStyle w:val="Hyperlink"/>
         </w:rPr>
-        <w:t>https://github.com/SourCherries/auto-face-align</w:t>
+        <w:t>WebMorphR</w:t>
       </w:r>
       <w:r>
         <w:rPr>
@@ -1397,168 +1596,63 @@
         <w:fldChar w:fldCharType="end"/>
       </w:r>
       <w:r>
-        <w:t xml:space="preserve"> </w:t>
-      </w:r>
-      <w:r>
-        <w:t>)</w:t>
-      </w:r>
-      <w:r>
-        <w:t xml:space="preserve">. </w:t>
-      </w:r>
-      <w:r>
-        <w:t xml:space="preserve"> </w:t>
-      </w:r>
-      <w:r>
-        <w:t>W</w:t>
-      </w:r>
-      <w:r>
-        <w:t xml:space="preserve">e feel that these simple features </w:t>
-      </w:r>
-      <w:r>
-        <w:t>make it an attractive option for stimulus preparation in a large number of scenarios.</w:t>
-      </w:r>
-      <w:r>
-        <w:t xml:space="preserve"> </w:t>
-      </w:r>
-      <w:r>
-        <w:t xml:space="preserve">In fact, AFA has already been used to make stimuli for a combined psychophysical and electrophysiological study </w:t>
-      </w:r>
-      <w:r>
-        <w:fldChar w:fldCharType="begin"/>
-      </w:r>
-      <w:r>
-        <w:instrText xml:space="preserve"> ADDIN ZOTERO_ITEM CSL_CITATION {"citationID":"FiPUPKF2","properties":{"formattedCitation":"(Hashemi et al., 2020)","plainCitation":"(Hashemi et al., 2020)","noteIndex":0},"citationItems":[{"id":320,"uris":["http://zotero.org/users/3178497/items/IDGFAE5G",["http://zotero.org/users/3178497/items/IDGFAE5G"]],"itemData":{"id":320,"type":"article-journal","container-title":"Journal of Vision","DOI":"10.1167/jov.20.11.1624","ISSN":"1534-7362","issue":"11","journalAbbreviation":"Journal of Vision","language":"en","note":"publisher: The Association for Research in Vision and Ophthalmology","page":"1624-1624","source":"jov.arvojournals.org","title":"Behavioural and electrophysiological measures of visual processing for early detection of Alzheimer’s disease","volume":"20","author":[{"family":"Hashemi","given":"Ali"},{"family":"Roudaia","given":"Eugenie"},{"family":"Anderson","given":"Nicole D."},{"family":"Alain","given":"Claude"},{"family":"Aleong","given":"Rosanne"},{"family":"Khatri","given":"Nasreen"},{"family":"Freedman","given":"Morris"},{"family":"Sekuler","given":"Allison B."}],"issued":{"date-parts":[["2020",10,20]]}}}],"schema":"https://github.com/citation-style-language/schema/raw/master/csl-citation.json"} </w:instrText>
-      </w:r>
-      <w:r>
-        <w:fldChar w:fldCharType="separate"/>
-      </w:r>
+        <w:t xml:space="preserve"> in particular is a</w:t>
+      </w:r>
+      <w:r>
+        <w:t xml:space="preserve"> very nice </w:t>
+      </w:r>
+      <w:r>
+        <w:t xml:space="preserve">open-source </w:t>
+      </w:r>
+      <w:r>
+        <w:t xml:space="preserve">suite of stimulus-preparation tools that includes </w:t>
+      </w:r>
+      <w:r>
+        <w:t>face alignment.</w:t>
+      </w:r>
+      <w:r>
+        <w:t xml:space="preserve"> WebMorphR is written in R however, while</w:t>
+      </w:r>
+      <w:r>
+        <w:t xml:space="preserve"> AFA is written in Python</w:t>
+      </w:r>
+      <w:r>
+        <w:t>. Therefore</w:t>
+      </w:r>
+      <w:r>
+        <w:t>,</w:t>
+      </w:r>
+      <w:r>
+        <w:t xml:space="preserve"> AFA may </w:t>
+      </w:r>
+      <w:r>
+        <w:t>be preferable to some</w:t>
+      </w:r>
+      <w:r>
+        <w:t xml:space="preserve"> researchers</w:t>
+      </w:r>
+      <w:r>
+        <w:t xml:space="preserve">, especially given the wide range of image-processing and deep-learning frameworks available in that language. </w:t>
+      </w:r>
+      <w:r>
+        <w:t xml:space="preserve">As this is a software paper, </w:t>
+      </w:r>
+      <w:r>
+        <w:t>we focus on software usage</w:t>
+      </w:r>
+      <w:r>
+        <w:t>. However, we also include additional sections on algorithmic detail and validity testing in the spirit of open-science and transparency.</w:t>
+      </w:r>
+    </w:p>
+    <w:p>
+      <w:pPr>
+        <w:spacing w:line="480" w:lineRule="auto"/>
+      </w:pPr>
       <w:r>
         <w:rPr>
           <w:noProof/>
         </w:rPr>
-        <w:t>(Hashemi et al., 2020)</w:t>
-      </w:r>
-      <w:r>
-        <w:fldChar w:fldCharType="end"/>
-      </w:r>
-      <w:r>
-        <w:t xml:space="preserve">. </w:t>
-      </w:r>
-      <w:r>
-        <w:t>For a demonstration of AFA, please see Figure 1</w:t>
-      </w:r>
-      <w:r>
-        <w:t>, which shows the input and output of AFA face alignment as well as the automatic generation of an image aperture that conceals outer facial features.</w:t>
-      </w:r>
-      <w:r>
-        <w:t xml:space="preserve"> </w:t>
-      </w:r>
-      <w:r>
-        <w:t xml:space="preserve"> </w:t>
-      </w:r>
-      <w:r>
-        <w:t>Next w</w:t>
-      </w:r>
-      <w:r>
-        <w:t>e describe additional features of AFA that make it an attractive option for stimulus preparation</w:t>
-      </w:r>
-      <w:r>
-        <w:t xml:space="preserve">, such as the use of </w:t>
-      </w:r>
-      <w:r>
         <w:lastRenderedPageBreak/>
-        <w:t>General</w:t>
-      </w:r>
-      <w:r>
-        <w:t>ized</w:t>
-      </w:r>
-      <w:r>
-        <w:t xml:space="preserve"> Procrustes Analysis (GPA) for alignment.</w:t>
-      </w:r>
-      <w:r>
-        <w:t xml:space="preserve"> </w:t>
-      </w:r>
-      <w:r>
-        <w:t xml:space="preserve">Finally, we compare AFA to similar non-commercial software solutions. </w:t>
-      </w:r>
-      <w:r>
-        <w:fldChar w:fldCharType="begin"/>
-      </w:r>
-      <w:r>
-        <w:instrText>HYPERLINK "https://github.com/debruine/webmorphR"</w:instrText>
-      </w:r>
-      <w:r>
-        <w:fldChar w:fldCharType="separate"/>
-      </w:r>
-      <w:r>
-        <w:rPr>
-          <w:rStyle w:val="Hyperlink"/>
-        </w:rPr>
-        <w:t>WebMorphR</w:t>
-      </w:r>
-      <w:r>
-        <w:rPr>
-          <w:rStyle w:val="Hyperlink"/>
-        </w:rPr>
-        <w:fldChar w:fldCharType="end"/>
-      </w:r>
-      <w:r>
-        <w:t xml:space="preserve"> in particular is a</w:t>
-      </w:r>
-      <w:r>
-        <w:t xml:space="preserve"> very nice </w:t>
-      </w:r>
-      <w:r>
-        <w:t xml:space="preserve">open-source </w:t>
-      </w:r>
-      <w:r>
-        <w:t xml:space="preserve">suite of stimulus-preparation tools that includes </w:t>
-      </w:r>
-      <w:r>
-        <w:t>face alignment.</w:t>
-      </w:r>
-      <w:r>
-        <w:t xml:space="preserve"> WebMorphR is written in R however, while</w:t>
-      </w:r>
-      <w:r>
-        <w:t xml:space="preserve"> AFA is written in Python</w:t>
-      </w:r>
-      <w:r>
-        <w:t>. Therefore</w:t>
-      </w:r>
-      <w:r>
-        <w:t>,</w:t>
-      </w:r>
-      <w:r>
-        <w:t xml:space="preserve"> AFA may </w:t>
-      </w:r>
-      <w:r>
-        <w:t>be preferable to some</w:t>
-      </w:r>
-      <w:r>
-        <w:t xml:space="preserve"> researchers</w:t>
-      </w:r>
-      <w:r>
-        <w:t xml:space="preserve">, especially given the wide range of image-processing and deep-learning frameworks available in that language. </w:t>
-      </w:r>
-      <w:r>
-        <w:t xml:space="preserve">As this is a software paper, </w:t>
-      </w:r>
-      <w:r>
-        <w:t>we focus on software usage</w:t>
-      </w:r>
-      <w:r>
-        <w:t>. However, we also include additional sections on algorithmic detail and validity testing in the spirit of open-science and transparency.</w:t>
-      </w:r>
-    </w:p>
-    <w:p>
-      <w:pPr>
-        <w:spacing w:line="480" w:lineRule="auto"/>
-      </w:pPr>
-      <w:r>
-        <w:rPr>
-          <w:noProof/>
-        </w:rPr>
         <w:drawing>
           <wp:inline distT="0" distB="0" distL="0" distR="0" wp14:anchorId="5CF1B85D" wp14:editId="403AC1B2">
             <wp:extent cx="3635267" cy="4533893"/>
@@ -1575,7 +1669,7 @@
                     <pic:cNvPicPr/>
                   </pic:nvPicPr>
                   <pic:blipFill>
-                    <a:blip r:embed="rId11" cstate="print">
+                    <a:blip r:embed="rId12" cstate="print">
                       <a:extLst>
                         <a:ext uri="{28A0092B-C50C-407E-A947-70E740481C1C}">
                           <a14:useLocalDpi xmlns:a14="http://schemas.microsoft.com/office/drawing/2010/main" val="0"/>
@@ -1608,18 +1702,29 @@
         <w:spacing w:line="480" w:lineRule="auto"/>
       </w:pPr>
       <w:r>
-        <w:t xml:space="preserve">Figure 1. AFA takes a set of images with faces (a) and produces aligned versions of these images so that facial features are overlapping (b). AFA can also place a window over the aligned face images so that only inner facial features are shown (c). All photos licensed under CCL. Specific </w:t>
-      </w:r>
-      <w:r>
-        <w:lastRenderedPageBreak/>
-        <w:t xml:space="preserve">license info for each face can be found in the demo 1 folder of </w:t>
-      </w:r>
-      <w:hyperlink r:id="rId12" w:history="1">
+        <w:t xml:space="preserve">Figure </w:t>
+      </w:r>
+      <w:r>
+        <w:t>2</w:t>
+      </w:r>
+      <w:r>
+        <w:t xml:space="preserve">. </w:t>
+      </w:r>
+      <w:r>
+        <w:t>FAD</w:t>
+      </w:r>
+      <w:r>
+        <w:t xml:space="preserve"> takes a set of images with faces (a) and produces aligned versions of these images so that facial features are overlapping (b). AFA can also place a window over the aligned face images so that only inner facial features are shown (c). All photos licensed under CCL. Specific license info for each face can be found in</w:t>
+      </w:r>
+      <w:r>
+        <w:t xml:space="preserve"> </w:t>
+      </w:r>
+      <w:hyperlink r:id="rId13" w:history="1">
         <w:r>
           <w:rPr>
             <w:rStyle w:val="Hyperlink"/>
           </w:rPr>
-          <w:t>https://github.com/SourCherries/auto-face-align</w:t>
+          <w:t>https://github.com/SourCherries/fad/demos/align/1_basic/</w:t>
         </w:r>
       </w:hyperlink>
       <w:r>
@@ -1635,6 +1740,7 @@
         <w:rPr>
           <w:noProof/>
         </w:rPr>
+        <w:lastRenderedPageBreak/>
         <w:drawing>
           <wp:inline distT="0" distB="0" distL="0" distR="0" wp14:anchorId="45089100" wp14:editId="17F14846">
             <wp:extent cx="5039995" cy="3171190"/>
@@ -1651,7 +1757,7 @@
                     <pic:cNvPicPr/>
                   </pic:nvPicPr>
                   <pic:blipFill>
-                    <a:blip r:embed="rId13">
+                    <a:blip r:embed="rId14">
                       <a:extLst>
                         <a:ext uri="{28A0092B-C50C-407E-A947-70E740481C1C}">
                           <a14:useLocalDpi xmlns:a14="http://schemas.microsoft.com/office/drawing/2010/main" val="0"/>
@@ -1680,6 +1786,70 @@
     </w:p>
     <w:p>
       <w:pPr>
+        <w:pStyle w:val="figlegend"/>
+      </w:pPr>
+      <w:r>
+        <w:t xml:space="preserve">Figure 3. </w:t>
+      </w:r>
+      <w:r>
+        <w:t xml:space="preserve">Original photos and wavelet-reconstructed versions of actors from the Friends TV show. </w:t>
+      </w:r>
+      <w:r>
+        <w:t xml:space="preserve">(a) </w:t>
+      </w:r>
+      <w:r>
+        <w:t xml:space="preserve">Matthew Perry who plays Chandler; (b) Lisa Kudrow who plays Phoebe; (c) David Schwimmer who plays Ross; and (d) Jennifer Aniston who plays Rachel. Wavelet-reconstructed facial features (WRFF) </w:t>
+      </w:r>
+      <w:r>
+        <w:t xml:space="preserve">are comprised of 6 internal features (both brows, both eyes, nose and mouth) </w:t>
+      </w:r>
+      <w:r>
+        <w:t xml:space="preserve">that </w:t>
+      </w:r>
+      <w:r>
+        <w:t>can be independently manipulated and share a common background (see Figures 6 and 7.</w:t>
+      </w:r>
+      <w:r>
+        <w:t xml:space="preserve"> </w:t>
+      </w:r>
+      <w:r>
+        <w:t>In this figure, a</w:t>
+      </w:r>
+      <w:r>
+        <w:t xml:space="preserve">ll faces are set in an aperture </w:t>
+      </w:r>
+      <w:r>
+        <w:t>to allow comparison of inner facial features</w:t>
+      </w:r>
+      <w:r>
+        <w:t xml:space="preserve"> between original and corresponding WRFF</w:t>
+      </w:r>
+      <w:r>
+        <w:t xml:space="preserve"> without influence </w:t>
+      </w:r>
+      <w:r>
+        <w:t xml:space="preserve">of </w:t>
+      </w:r>
+      <w:r>
+        <w:t xml:space="preserve">external features. </w:t>
+      </w:r>
+      <w:r>
+        <w:t xml:space="preserve">All photos licensed under CCL. Specific license info for each face can be found in </w:t>
+      </w:r>
+      <w:hyperlink r:id="rId15" w:history="1">
+        <w:r>
+          <w:rPr>
+            <w:rStyle w:val="Hyperlink"/>
+          </w:rPr>
+          <w:t>https://github.com/SourCherries/fad/results/friends/</w:t>
+        </w:r>
+      </w:hyperlink>
+      <w:r>
+        <w:t>.</w:t>
+      </w:r>
+    </w:p>
+    <w:p>
+      <w:pPr>
         <w:pStyle w:val="heading2"/>
         <w:spacing w:line="480" w:lineRule="auto"/>
       </w:pPr>
@@ -1767,14 +1937,14 @@
         <w:t xml:space="preserve">a </w:t>
       </w:r>
       <w:r>
-        <w:t>sophisticated method to ensure face alignment that does not bias toward perfect alignment of any single landmark, while allowing greater variability in other landmarks.</w:t>
-      </w:r>
-      <w:r>
-        <w:t xml:space="preserve"> This type of unbiased alignment can be quite advantageous for a number of reasons. For example, any kind of pixel-based </w:t>
+        <w:t xml:space="preserve">sophisticated method to ensure face alignment that </w:t>
       </w:r>
       <w:r>
         <w:lastRenderedPageBreak/>
-        <w:t xml:space="preserve">analysis of image information like an ideal observer model </w:t>
+        <w:t>does not bias toward perfect alignment of any single landmark, while allowing greater variability in other landmarks.</w:t>
+      </w:r>
+      <w:r>
+        <w:t xml:space="preserve"> This type of unbiased alignment can be quite advantageous for a number of reasons. For example, any kind of pixel-based analysis of image information like an ideal observer model </w:t>
       </w:r>
       <w:r>
         <w:fldChar w:fldCharType="begin"/>
@@ -2197,14 +2367,14 @@
               <w:rPr>
                 <w:rFonts w:ascii="CMR12" w:hAnsi="CMR12"/>
               </w:rPr>
-              <w:t xml:space="preserve">Ellipses position on each face determined by eye centers, with common aspect ratio. Ellipses translated to </w:t>
+              <w:t xml:space="preserve">Ellipses position on each face determined by eye centers, with common aspect </w:t>
             </w:r>
             <w:r>
               <w:rPr>
                 <w:rFonts w:ascii="CMR12" w:hAnsi="CMR12"/>
               </w:rPr>
               <w:lastRenderedPageBreak/>
-              <w:t xml:space="preserve">overlap after scaling. </w:t>
+              <w:t xml:space="preserve">ratio. Ellipses translated to overlap after scaling. </w:t>
             </w:r>
           </w:p>
         </w:tc>
@@ -2552,7 +2722,14 @@
         <w:rPr>
           <w:noProof/>
         </w:rPr>
-        <w:t>(Sagonas et al., 2013, 2016)</w:t>
+        <w:t xml:space="preserve">(Sagonas et al., </w:t>
+      </w:r>
+      <w:r>
+        <w:rPr>
+          <w:noProof/>
+        </w:rPr>
+        <w:lastRenderedPageBreak/>
+        <w:t>2013, 2016)</w:t>
       </w:r>
       <w:r>
         <w:fldChar w:fldCharType="end"/>
@@ -2584,121 +2761,121 @@
         <w:t xml:space="preserve">. </w:t>
       </w:r>
       <w:r>
-        <w:t xml:space="preserve">One goal in ecology and evolutionary biology </w:t>
+        <w:t xml:space="preserve">One goal in ecology and evolutionary biology is to analyze a pure form of these shapes that is invariant to size, position and orientation. </w:t>
+      </w:r>
+      <w:r>
+        <w:t xml:space="preserve">In order to do this, each shape must be </w:t>
+      </w:r>
+      <w:r>
+        <w:t>affine transformed</w:t>
+      </w:r>
+      <w:r>
+        <w:t xml:space="preserve"> to an ideal reference shape such that </w:t>
+      </w:r>
+      <w:r>
+        <w:t>corresponding landmarks across shapes are as close together as possible.</w:t>
+      </w:r>
+      <w:r>
+        <w:t xml:space="preserve"> </w:t>
+      </w:r>
+      <w:r>
+        <w:t>Whereas conventional face alignment might only ensure alignment of pupils or only alignment of the tip of the nose, AFA uses the whole shape of eyebrows, eyes, nose and mouth</w:t>
+      </w:r>
+      <w:r>
+        <w:t xml:space="preserve"> (</w:t>
+      </w:r>
+      <w:r>
+        <w:t>51</w:t>
+      </w:r>
+      <w:r>
+        <w:t xml:space="preserve"> different landmarks altogether)</w:t>
+      </w:r>
+      <w:r>
+        <w:t xml:space="preserve">. </w:t>
+      </w:r>
+      <w:r>
+        <w:t xml:space="preserve"> </w:t>
+      </w:r>
+      <w:r>
+        <w:t>In other words,</w:t>
+      </w:r>
+      <w:r>
+        <w:t xml:space="preserve"> using GPA</w:t>
+      </w:r>
+      <w:r>
+        <w:t xml:space="preserve">-based face alignment </w:t>
+      </w:r>
+      <w:r>
+        <w:t xml:space="preserve">naturally results in the type of unbiased alignment that we described earlier. </w:t>
+      </w:r>
+      <w:r>
+        <w:t xml:space="preserve">As one can see, the method used by Dupuis-Roy et al. (2014) has a similar goal. The critical difference </w:t>
+      </w:r>
+      <w:r>
+        <w:t xml:space="preserve">between the method used by Dupuis-Roy and GPA </w:t>
+      </w:r>
+      <w:r>
+        <w:t>is that GPA estimates the reference shape using an iterative process that leads to the greatest minimization of distance between corresponding landmarks</w:t>
+      </w:r>
+      <w:r>
+        <w:t xml:space="preserve"> (described in Figure </w:t>
+      </w:r>
+      <w:r>
+        <w:t>5</w:t>
+      </w:r>
+      <w:r>
+        <w:t>)</w:t>
+      </w:r>
+      <w:r>
+        <w:t>.</w:t>
+      </w:r>
+      <w:r>
+        <w:t xml:space="preserve"> Dupuis-Roy et al. (2014) use the average of landmarks across faces as the reference, which has the following problem: if there is great variability in the global position, orientation or size across faces, then the average of landmarks may be highly distorted.</w:t>
+      </w:r>
+      <w:r>
+        <w:t xml:space="preserve"> GPA’s iterative process for estimating the best reference shape for alignment does not have this problem.</w:t>
+      </w:r>
+      <w:r>
+        <w:t xml:space="preserve"> </w:t>
+      </w:r>
+      <w:r>
+        <w:t xml:space="preserve">As described in the Evaluation section of this paper, AFA does quite well. Please see </w:t>
+      </w:r>
+      <w:r>
+        <w:t xml:space="preserve">Figure </w:t>
+      </w:r>
+      <w:r>
+        <w:t>7</w:t>
+      </w:r>
+      <w:r>
+        <w:t xml:space="preserve"> which shows distributions of landmarks across various databases of faces that we already aligned using AFA. As one can see, positional distributions are equally small across the different landmark</w:t>
+      </w:r>
+      <w:r>
+        <w:t>s.</w:t>
+      </w:r>
+      <w:r>
+        <w:t xml:space="preserve"> </w:t>
+      </w:r>
+      <w:r>
+        <w:t xml:space="preserve">For emotionally expressive faces with large variability in mouth and eyebrow shape, one can set AFA to align using only the eye landmarks. The results of eyes-only alignment of emotionally expressive faces is shown in Figure 8. </w:t>
+      </w:r>
+      <w:r>
+        <w:t>We recommend</w:t>
+      </w:r>
+      <w:r>
+        <w:t xml:space="preserve"> </w:t>
       </w:r>
       <w:r>
         <w:lastRenderedPageBreak/>
-        <w:t xml:space="preserve">is to analyze a pure form of these shapes that is invariant to size, position and orientation. </w:t>
-      </w:r>
-      <w:r>
-        <w:t xml:space="preserve">In order to do this, each shape must be </w:t>
-      </w:r>
-      <w:r>
-        <w:t>affine transformed</w:t>
-      </w:r>
-      <w:r>
-        <w:t xml:space="preserve"> to an ideal reference shape such that </w:t>
-      </w:r>
-      <w:r>
-        <w:t>corresponding landmarks across shapes are as close together as possible.</w:t>
+        <w:t xml:space="preserve">that GPA-based </w:t>
+      </w:r>
+      <w:r>
+        <w:t>alignment</w:t>
       </w:r>
       <w:r>
         <w:t xml:space="preserve"> </w:t>
       </w:r>
       <w:r>
-        <w:t>Whereas conventional face alignment might only ensure alignment of pupils or only alignment of the tip of the nose, AFA uses the whole shape of eyebrows, eyes, nose and mouth</w:t>
-      </w:r>
-      <w:r>
-        <w:t xml:space="preserve"> (</w:t>
-      </w:r>
-      <w:r>
-        <w:t>51</w:t>
-      </w:r>
-      <w:r>
-        <w:t xml:space="preserve"> different landmarks altogether)</w:t>
-      </w:r>
-      <w:r>
-        <w:t xml:space="preserve">. </w:t>
-      </w:r>
-      <w:r>
-        <w:t xml:space="preserve"> </w:t>
-      </w:r>
-      <w:r>
-        <w:t>In other words,</w:t>
-      </w:r>
-      <w:r>
-        <w:t xml:space="preserve"> using GPA</w:t>
-      </w:r>
-      <w:r>
-        <w:t xml:space="preserve">-based face alignment </w:t>
-      </w:r>
-      <w:r>
-        <w:t xml:space="preserve">naturally results in the type of unbiased alignment that we described earlier. </w:t>
-      </w:r>
-      <w:r>
-        <w:t xml:space="preserve">As one can see, the method used by Dupuis-Roy et al. (2014) has a similar goal. The critical difference </w:t>
-      </w:r>
-      <w:r>
-        <w:t xml:space="preserve">between the method used by Dupuis-Roy and GPA </w:t>
-      </w:r>
-      <w:r>
-        <w:t>is that GPA estimates the reference shape using an iterative process that leads to the greatest minimization of distance between corresponding landmarks</w:t>
-      </w:r>
-      <w:r>
-        <w:t xml:space="preserve"> (described in Figure </w:t>
-      </w:r>
-      <w:r>
-        <w:t>5</w:t>
-      </w:r>
-      <w:r>
-        <w:t>)</w:t>
-      </w:r>
-      <w:r>
-        <w:t>.</w:t>
-      </w:r>
-      <w:r>
-        <w:t xml:space="preserve"> Dupuis-Roy et al. (2014) use the average of landmarks across faces as the reference, which has the following problem: if there is great variability in the global position, orientation or size across faces, then the average of landmarks may be highly distorted.</w:t>
-      </w:r>
-      <w:r>
-        <w:t xml:space="preserve"> GPA’s iterative process for estimating the best reference shape for alignment does not have this problem.</w:t>
-      </w:r>
-      <w:r>
-        <w:t xml:space="preserve"> </w:t>
-      </w:r>
-      <w:r>
-        <w:t xml:space="preserve">As described in the Evaluation section of this paper, AFA does quite well. Please see </w:t>
-      </w:r>
-      <w:r>
-        <w:t xml:space="preserve">Figure </w:t>
-      </w:r>
-      <w:r>
-        <w:t>7</w:t>
-      </w:r>
-      <w:r>
-        <w:t xml:space="preserve"> which shows distributions of landmarks across various databases of faces that we already aligned using AFA. As one can see, positional distributions are equally small across the different landmark</w:t>
-      </w:r>
-      <w:r>
-        <w:t>s.</w:t>
-      </w:r>
-      <w:r>
-        <w:t xml:space="preserve"> </w:t>
-      </w:r>
-      <w:r>
-        <w:t xml:space="preserve">For emotionally expressive faces with large variability in mouth and eyebrow shape, one can set AFA to align using only the eye landmarks. The results of eyes-only alignment of emotionally expressive faces is shown in Figure 8. </w:t>
-      </w:r>
-      <w:r>
-        <w:t>We recommend</w:t>
-      </w:r>
-      <w:r>
-        <w:t xml:space="preserve"> that GPA-based </w:t>
-      </w:r>
-      <w:r>
-        <w:t>alignment</w:t>
-      </w:r>
-      <w:r>
-        <w:t xml:space="preserve"> </w:t>
-      </w:r>
-      <w:r>
         <w:t xml:space="preserve">should be the default </w:t>
       </w:r>
       <w:r>
@@ -2729,7 +2906,6 @@
         <w:spacing w:line="480" w:lineRule="auto"/>
       </w:pPr>
       <w:r>
-        <w:lastRenderedPageBreak/>
         <w:t>Warping functionality</w:t>
       </w:r>
     </w:p>
@@ -2801,7 +2977,7 @@
                     <pic:cNvPicPr/>
                   </pic:nvPicPr>
                   <pic:blipFill>
-                    <a:blip r:embed="rId14" cstate="print">
+                    <a:blip r:embed="rId16" cstate="print">
                       <a:extLst>
                         <a:ext uri="{28A0092B-C50C-407E-A947-70E740481C1C}">
                           <a14:useLocalDpi xmlns:a14="http://schemas.microsoft.com/office/drawing/2010/main" val="0"/>
@@ -2837,9 +3013,21 @@
         </w:rPr>
       </w:pPr>
       <w:r>
-        <w:t xml:space="preserve">Figure 2. Morphs images produced by AFA that gradually transform </w:t>
-      </w:r>
-      <w:hyperlink r:id="rId15" w:history="1">
+        <w:t xml:space="preserve">Figure </w:t>
+      </w:r>
+      <w:r>
+        <w:t>4</w:t>
+      </w:r>
+      <w:r>
+        <w:t xml:space="preserve">. Morphs images produced by </w:t>
+      </w:r>
+      <w:r>
+        <w:t>FAD</w:t>
+      </w:r>
+      <w:r>
+        <w:t xml:space="preserve"> that gradually transform </w:t>
+      </w:r>
+      <w:hyperlink r:id="rId17" w:history="1">
         <w:r>
           <w:rPr>
             <w:rStyle w:val="Hyperlink"/>
@@ -2858,7 +3046,7 @@
       <w:r>
         <w:t> (on the far left) into </w:t>
       </w:r>
-      <w:hyperlink r:id="rId16" w:history="1">
+      <w:hyperlink r:id="rId18" w:history="1">
         <w:r>
           <w:rPr>
             <w:rStyle w:val="Hyperlink"/>
@@ -2918,7 +3106,7 @@
                     <pic:cNvPicPr/>
                   </pic:nvPicPr>
                   <pic:blipFill>
-                    <a:blip r:embed="rId17">
+                    <a:blip r:embed="rId19">
                       <a:extLst>
                         <a:ext uri="{28A0092B-C50C-407E-A947-70E740481C1C}">
                           <a14:useLocalDpi xmlns:a14="http://schemas.microsoft.com/office/drawing/2010/main" val="0"/>
@@ -2951,13 +3139,23 @@
         <w:spacing w:line="480" w:lineRule="auto"/>
       </w:pPr>
       <w:r>
-        <w:t xml:space="preserve">Figure 3. Comparison of the average of Angela Merkel faces (b) and the enhanced average of Angela Merkel faces (d). The normal average (b) is simply the mean of all the AFA-aligned faces in (a). The enhanced average is the mean of all the shape-corrected faces in (c). Landmarks in the shape-corrected faces share the exact same positions because each has been warped to the average of landmarks across faces in (a). Facial features are more well-defined in the enhanced </w:t>
-      </w:r>
-      <w:proofErr w:type="gramStart"/>
-      <w:r>
-        <w:t>average;</w:t>
-      </w:r>
-      <w:proofErr w:type="gramEnd"/>
+        <w:t xml:space="preserve">Figure </w:t>
+      </w:r>
+      <w:r>
+        <w:t>5</w:t>
+      </w:r>
+      <w:r>
+        <w:t xml:space="preserve">. </w:t>
+      </w:r>
+      <w:r>
+        <w:t xml:space="preserve">Morphing can also be used to generate an enhanced average of a given facial identity. </w:t>
+      </w:r>
+      <w:r>
+        <w:t>Comparison of the average of Angela Merkel faces (b) and the enhanced average of Angela Merkel faces (d). The normal average (b) is simply the mean of all the AFA-aligned faces in (a). The enhanced average is the mean of all the shape-corrected faces in (c). Landmarks in the shape-corrected faces share the exact same positions because each has been warped to the average of landmarks across faces in (a). Facial features are more well-defined in the enhanced average</w:t>
+      </w:r>
+      <w:r>
+        <w:t>,</w:t>
+      </w:r>
       <w:r>
         <w:t xml:space="preserve"> with especially high local contrast around the lips and nostrils. All photos of Angela Merkel are CC license; license info for each photo in LICENSE file of demo_3_averaging folder of repo.</w:t>
       </w:r>
@@ -3081,7 +3279,11 @@
         <w:t>E</w:t>
       </w:r>
       <w:r>
-        <w:t>ach tool, AFA included, has its own advantages and disadvantages</w:t>
+        <w:t xml:space="preserve">ach tool, AFA included, has its own </w:t>
+      </w:r>
+      <w:r>
+        <w:lastRenderedPageBreak/>
+        <w:t>advantages and disadvantages</w:t>
       </w:r>
       <w:r>
         <w:t xml:space="preserve"> (shown in Table </w:t>
@@ -3099,11 +3301,7 @@
         <w:t xml:space="preserve"> </w:t>
       </w:r>
       <w:r>
-        <w:t xml:space="preserve">Compared to InterFace and </w:t>
-      </w:r>
-      <w:r>
-        <w:lastRenderedPageBreak/>
-        <w:t xml:space="preserve">Facemorpher, </w:t>
+        <w:t xml:space="preserve">Compared to InterFace and Facemorpher, </w:t>
       </w:r>
       <w:r>
         <w:t>AFA and WebMorphR are better suited for the construction of face stimuli that are reproducible</w:t>
@@ -4637,23 +4835,17 @@
     </w:p>
     <w:p>
       <w:pPr>
-        <w:spacing w:line="480" w:lineRule="auto"/>
-      </w:pPr>
-    </w:p>
-    <w:p>
-      <w:pPr>
         <w:pStyle w:val="figlegend"/>
-        <w:spacing w:line="480" w:lineRule="auto"/>
       </w:pPr>
       <w:r>
         <w:rPr>
           <w:noProof/>
         </w:rPr>
         <w:drawing>
-          <wp:inline distT="0" distB="0" distL="0" distR="0" wp14:anchorId="4D0E3BB9" wp14:editId="361609EA">
-            <wp:extent cx="3635267" cy="4533893"/>
-            <wp:effectExtent l="0" t="0" r="0" b="635"/>
-            <wp:docPr id="4" name="Picture 4"/>
+          <wp:inline distT="0" distB="0" distL="0" distR="0" wp14:anchorId="0D5320A6" wp14:editId="27CB2FE2">
+            <wp:extent cx="5039995" cy="3891280"/>
+            <wp:effectExtent l="0" t="0" r="1905" b="0"/>
+            <wp:docPr id="1438246245" name="Picture 1"/>
             <wp:cNvGraphicFramePr>
               <a:graphicFrameLocks xmlns:a="http://schemas.openxmlformats.org/drawingml/2006/main" noChangeAspect="1"/>
             </wp:cNvGraphicFramePr>
@@ -4661,11 +4853,11 @@
               <a:graphicData uri="http://schemas.openxmlformats.org/drawingml/2006/picture">
                 <pic:pic xmlns:pic="http://schemas.openxmlformats.org/drawingml/2006/picture">
                   <pic:nvPicPr>
-                    <pic:cNvPr id="4" name="figure_main_small.png"/>
+                    <pic:cNvPr id="1438246245" name="Picture 1438246245"/>
                     <pic:cNvPicPr/>
                   </pic:nvPicPr>
                   <pic:blipFill>
-                    <a:blip r:embed="rId11" cstate="print">
+                    <a:blip r:embed="rId20" cstate="print">
                       <a:extLst>
                         <a:ext uri="{28A0092B-C50C-407E-A947-70E740481C1C}">
                           <a14:useLocalDpi xmlns:a14="http://schemas.microsoft.com/office/drawing/2010/main" val="0"/>
@@ -4679,7 +4871,7 @@
                   <pic:spPr>
                     <a:xfrm>
                       <a:off x="0" y="0"/>
-                      <a:ext cx="3655293" cy="4558869"/>
+                      <a:ext cx="5039995" cy="3891280"/>
                     </a:xfrm>
                     <a:prstGeom prst="rect">
                       <a:avLst/>
@@ -4695,31 +4887,186 @@
     <w:p>
       <w:pPr>
         <w:pStyle w:val="figlegend"/>
-        <w:spacing w:line="480" w:lineRule="auto"/>
-      </w:pPr>
-      <w:r>
-        <w:t>Figure 1. AFA takes a set of images with faces (a) and produces aligned versions of these images so that facial features are overlapping (b). AFA can also place a window over the aligned face images so that only inner facial features are shown (c).</w:t>
+      </w:pPr>
+      <w:r>
+        <w:t xml:space="preserve">Figure 6. </w:t>
+      </w:r>
+      <w:r>
+        <w:t xml:space="preserve">Automated re-arrangements of facial features (using WRFF) that </w:t>
+      </w:r>
+      <w:r>
+        <w:t>represent popular experimental stimuli (columns c</w:t>
+      </w:r>
+      <w:r>
+        <w:t xml:space="preserve">, d, e, g, h </w:t>
+      </w:r>
+      <w:r>
+        <w:t xml:space="preserve">and </w:t>
+      </w:r>
+      <w:proofErr w:type="spellStart"/>
+      <w:r>
+        <w:t>i</w:t>
+      </w:r>
+      <w:proofErr w:type="spellEnd"/>
+      <w:r>
+        <w:t xml:space="preserve">). </w:t>
+      </w:r>
+      <w:r>
+        <w:t xml:space="preserve">Each lettered section </w:t>
+      </w:r>
+      <w:r>
+        <w:t>represent</w:t>
+      </w:r>
+      <w:r>
+        <w:t>s</w:t>
+      </w:r>
+      <w:r>
+        <w:t xml:space="preserve"> 2 different facial identities</w:t>
+      </w:r>
+      <w:r>
+        <w:t xml:space="preserve"> (top and bottom)</w:t>
+      </w:r>
+      <w:r>
+        <w:t xml:space="preserve">. WRFF in </w:t>
+      </w:r>
+      <w:r>
+        <w:t>section</w:t>
+      </w:r>
+      <w:r>
+        <w:t xml:space="preserve"> (b) are generated from original sources in column (a). </w:t>
+      </w:r>
+      <w:r>
+        <w:t xml:space="preserve">WRFF in section (f) are the same as (b); repeated in this row of the figure for comparison with experimental stimuli (g, h and </w:t>
+      </w:r>
+      <w:proofErr w:type="spellStart"/>
+      <w:r>
+        <w:t>i</w:t>
+      </w:r>
+      <w:proofErr w:type="spellEnd"/>
+      <w:r>
+        <w:t xml:space="preserve">). </w:t>
+      </w:r>
+      <w:r>
+        <w:t xml:space="preserve">Stimuli in </w:t>
+      </w:r>
+      <w:r>
+        <w:t>section</w:t>
+      </w:r>
+      <w:r>
+        <w:t xml:space="preserve"> (c) are typically used to study the whole-part effect</w:t>
+      </w:r>
+      <w:r>
+        <w:t xml:space="preserve"> (eyes swapped between identities in this example)</w:t>
+      </w:r>
+      <w:r>
+        <w:t xml:space="preserve">. </w:t>
+      </w:r>
+      <w:r>
+        <w:t>Stimuli</w:t>
+      </w:r>
+      <w:r>
+        <w:t xml:space="preserve"> in </w:t>
+      </w:r>
+      <w:r>
+        <w:t>section</w:t>
+      </w:r>
+      <w:r>
+        <w:t xml:space="preserve"> (d) are</w:t>
+      </w:r>
+      <w:r>
+        <w:t xml:space="preserve"> chimeric faces </w:t>
+      </w:r>
+      <w:r>
+        <w:t xml:space="preserve">(bottom halves are swapped between identities) that </w:t>
+      </w:r>
+      <w:r>
+        <w:t xml:space="preserve">can be </w:t>
+      </w:r>
+      <w:r>
+        <w:t>made</w:t>
       </w:r>
       <w:r>
         <w:t xml:space="preserve"> </w:t>
       </w:r>
       <w:r>
-        <w:t xml:space="preserve">All photos licensed under CCL. Specific license info for each face can be found in </w:t>
-      </w:r>
-      <w:r>
-        <w:t xml:space="preserve">the demo 1 folder of </w:t>
-      </w:r>
-      <w:hyperlink r:id="rId18" w:history="1">
-        <w:r>
-          <w:rPr>
-            <w:rStyle w:val="Hyperlink"/>
-          </w:rPr>
-          <w:t>https://github.com/SourCherries/auto-face-align</w:t>
-        </w:r>
-      </w:hyperlink>
+        <w:t>using the same FAD command</w:t>
+      </w:r>
+      <w:r>
+        <w:t xml:space="preserve"> as for whole-part stimuli</w:t>
+      </w:r>
       <w:r>
         <w:t xml:space="preserve">. </w:t>
       </w:r>
+      <w:r>
+        <w:t xml:space="preserve">Stimuli in section (e) are Thatcher faces, which </w:t>
+      </w:r>
+      <w:r>
+        <w:t xml:space="preserve">have </w:t>
+      </w:r>
+      <w:r>
+        <w:t xml:space="preserve">eyes inverted </w:t>
+      </w:r>
+      <w:r>
+        <w:t xml:space="preserve">(rotated 180-degree) </w:t>
+      </w:r>
+      <w:r>
+        <w:t>relative to the other features</w:t>
+      </w:r>
+      <w:r>
+        <w:t xml:space="preserve">. </w:t>
+      </w:r>
+      <w:r>
+        <w:t xml:space="preserve">Stimuli in </w:t>
+      </w:r>
+      <w:r>
+        <w:t xml:space="preserve">section (g) represent a manipulation of feature spacing (second order relations). In this example, eyes and brows are shifted outward to achieve a 50-percent increase in inter-eye distances. </w:t>
+      </w:r>
+      <w:r>
+        <w:t xml:space="preserve">Stimuli in section </w:t>
+      </w:r>
+      <w:r>
+        <w:t>(</w:t>
+      </w:r>
+      <w:r>
+        <w:t>h</w:t>
+      </w:r>
+      <w:r>
+        <w:t xml:space="preserve">) show features spaced out from a common center to alleviate crowding in the periphery. Stimuli in </w:t>
+      </w:r>
+      <w:r>
+        <w:t>section</w:t>
+      </w:r>
+      <w:r>
+        <w:t xml:space="preserve"> (</w:t>
+      </w:r>
+      <w:r>
+        <w:t>i</w:t>
+      </w:r>
+      <w:r>
+        <w:t xml:space="preserve">) show the double-face illusion. </w:t>
+      </w:r>
+      <w:r>
+        <w:t>S</w:t>
+      </w:r>
+      <w:r>
+        <w:t xml:space="preserve">timuli </w:t>
+      </w:r>
+      <w:r>
+        <w:t xml:space="preserve">in all sections </w:t>
+      </w:r>
+      <w:r>
+        <w:t>can be created with a single FAD command.</w:t>
+      </w:r>
+    </w:p>
+    <w:p>
+      <w:pPr>
+        <w:pStyle w:val="heading1"/>
+        <w:spacing w:line="480" w:lineRule="auto"/>
+      </w:pPr>
+      <w:r>
+        <w:lastRenderedPageBreak/>
+        <w:t>Main concepts</w:t>
+      </w:r>
     </w:p>
     <w:p>
       <w:pPr>
@@ -4727,457 +5074,159 @@
         <w:spacing w:line="480" w:lineRule="auto"/>
       </w:pPr>
       <w:r>
-        <w:rPr>
-          <w:noProof/>
-        </w:rPr>
+        <w:t>Facial landmarks</w:t>
+      </w:r>
+    </w:p>
+    <w:p>
+      <w:pPr>
+        <w:spacing w:line="480" w:lineRule="auto"/>
+      </w:pPr>
+      <w:r>
+        <w:t xml:space="preserve">As stated in the Introduction, a landmark is the x and y pixel position of a distinctive facial part like the left corner of the mouth or the right pupil center. </w:t>
+      </w:r>
+      <w:r>
+        <w:t>AFA uses DLIB to automatically detect 68 different landmarks, as shown in Figure 2.</w:t>
+      </w:r>
+      <w:r>
+        <w:t xml:space="preserve"> </w:t>
+      </w:r>
+      <w:r>
+        <w:t xml:space="preserve">Specifically, DLIB detects 5 landmarks for the left eyebrow, 5 for the right eyebrow, </w:t>
+      </w:r>
+      <w:r>
+        <w:t xml:space="preserve">6 for the left eye, 6 for the right eye, </w:t>
+      </w:r>
+      <w:r>
+        <w:t xml:space="preserve">9 for the nose, </w:t>
+      </w:r>
+      <w:r>
+        <w:t xml:space="preserve">13 for the outline around the outer edge of the mouth, and </w:t>
+      </w:r>
+      <w:r>
+        <w:t>7 for the inner mouth.</w:t>
+      </w:r>
+      <w:r>
+        <w:t xml:space="preserve"> DLIB also detects landmarks for the jawline</w:t>
+      </w:r>
+      <w:r>
+        <w:t xml:space="preserve"> but </w:t>
+      </w:r>
+      <w:r>
+        <w:t xml:space="preserve">by default </w:t>
+      </w:r>
+      <w:r>
+        <w:t>AFA does not use jawline for alignment</w:t>
+      </w:r>
+      <w:r>
+        <w:t>, as those are not reliable.</w:t>
+      </w:r>
+      <w:r>
+        <w:t xml:space="preserve"> </w:t>
+      </w:r>
+      <w:r>
+        <w:t xml:space="preserve">By default, AFA uses 51 landmarks for face alignment. </w:t>
+      </w:r>
+      <w:r>
+        <w:t>When AFA estimates landmarks</w:t>
+      </w:r>
+      <w:r>
+        <w:t>,</w:t>
+      </w:r>
+      <w:r>
+        <w:t xml:space="preserve"> a JSON-formatted file called landmarks.txt is saved, which contains </w:t>
+      </w:r>
+      <w:r>
+        <w:t>the landmarks for all face images analyzed. JSON is a widely adopted format for hierarchical data</w:t>
+      </w:r>
+      <w:r>
+        <w:t xml:space="preserve">, and the availability of landmarks.txt in this format should promote the extensibility of AFA by the scientific community. </w:t>
+      </w:r>
+      <w:r>
+        <w:t xml:space="preserve"> </w:t>
+      </w:r>
+      <w:r>
+        <w:t>Details of landmarks.txt are provided on the GitHub repository</w:t>
+      </w:r>
+      <w:r>
+        <w:t xml:space="preserve">. </w:t>
+      </w:r>
+      <w:r>
+        <w:t>Each entry in the landmarks.txt file is the filename of the image analyzed, followed by a list of labelled vectors corresponding to left eyebrow, right eyebrow, left eye, right eye, nose, mouth outline and inner mouth.</w:t>
+      </w:r>
+      <w:r>
+        <w:t xml:space="preserve"> Each vector is a list of coordinates alternating between x and y values</w:t>
+      </w:r>
+      <w:r>
+        <w:t>; i.e., values are arranged in pairs</w:t>
+      </w:r>
+      <w:r>
+        <w:t xml:space="preserve"> of x and y</w:t>
+      </w:r>
+      <w:r>
+        <w:t>,</w:t>
+      </w:r>
+      <w:r>
+        <w:t xml:space="preserve"> so each pair is a single landmark.</w:t>
+      </w:r>
+    </w:p>
+    <w:p>
+      <w:pPr>
+        <w:pStyle w:val="heading2"/>
+        <w:spacing w:line="480" w:lineRule="auto"/>
+      </w:pPr>
+      <w:r>
+        <w:t>Affine transformations</w:t>
+      </w:r>
+    </w:p>
+    <w:p>
+      <w:pPr>
+        <w:spacing w:line="480" w:lineRule="auto"/>
+      </w:pPr>
+      <w:r>
+        <w:t>Affine transformations are image transformations like translation, resizing and rotation</w:t>
+      </w:r>
+      <w:r>
+        <w:t xml:space="preserve">. </w:t>
+      </w:r>
+      <w:r>
+        <w:t>In</w:t>
+      </w:r>
+      <w:r>
+        <w:t xml:space="preserve"> </w:t>
+      </w:r>
+      <w:r>
+        <w:t>AFA</w:t>
+      </w:r>
+      <w:r>
+        <w:t>,</w:t>
+      </w:r>
+      <w:r>
+        <w:t xml:space="preserve"> face alignment </w:t>
+      </w:r>
+      <w:r>
+        <w:t xml:space="preserve">only uses affine transformations that preserve shape. </w:t>
+      </w:r>
+      <w:r>
+        <w:t xml:space="preserve">For example, face alignment </w:t>
+      </w:r>
+      <w:r>
+        <w:t xml:space="preserve">using AFA </w:t>
+      </w:r>
+      <w:r>
+        <w:t xml:space="preserve">does not involve </w:t>
+      </w:r>
+      <w:r>
+        <w:t xml:space="preserve">image </w:t>
+      </w:r>
+      <w:r>
+        <w:t>stretching</w:t>
+      </w:r>
+      <w:r>
+        <w:t xml:space="preserve"> </w:t>
+      </w:r>
+      <w:r>
         <w:lastRenderedPageBreak/>
-        <w:drawing>
-          <wp:inline distT="0" distB="0" distL="0" distR="0" wp14:anchorId="16C7A2B5" wp14:editId="4D68D15E">
-            <wp:extent cx="5039995" cy="699135"/>
-            <wp:effectExtent l="0" t="0" r="1905" b="0"/>
-            <wp:docPr id="6" name="Picture 6"/>
-            <wp:cNvGraphicFramePr>
-              <a:graphicFrameLocks xmlns:a="http://schemas.openxmlformats.org/drawingml/2006/main" noChangeAspect="1"/>
-            </wp:cNvGraphicFramePr>
-            <a:graphic xmlns:a="http://schemas.openxmlformats.org/drawingml/2006/main">
-              <a:graphicData uri="http://schemas.openxmlformats.org/drawingml/2006/picture">
-                <pic:pic xmlns:pic="http://schemas.openxmlformats.org/drawingml/2006/picture">
-                  <pic:nvPicPr>
-                    <pic:cNvPr id="6" name="figure-demo-2.png"/>
-                    <pic:cNvPicPr/>
-                  </pic:nvPicPr>
-                  <pic:blipFill>
-                    <a:blip r:embed="rId14" cstate="print">
-                      <a:extLst>
-                        <a:ext uri="{28A0092B-C50C-407E-A947-70E740481C1C}">
-                          <a14:useLocalDpi xmlns:a14="http://schemas.microsoft.com/office/drawing/2010/main" val="0"/>
-                        </a:ext>
-                      </a:extLst>
-                    </a:blip>
-                    <a:stretch>
-                      <a:fillRect/>
-                    </a:stretch>
-                  </pic:blipFill>
-                  <pic:spPr>
-                    <a:xfrm>
-                      <a:off x="0" y="0"/>
-                      <a:ext cx="5039995" cy="699135"/>
-                    </a:xfrm>
-                    <a:prstGeom prst="rect">
-                      <a:avLst/>
-                    </a:prstGeom>
-                  </pic:spPr>
-                </pic:pic>
-              </a:graphicData>
-            </a:graphic>
-          </wp:inline>
-        </w:drawing>
-      </w:r>
-    </w:p>
-    <w:p>
-      <w:pPr>
-        <w:pStyle w:val="figlegend"/>
-        <w:spacing w:line="480" w:lineRule="auto"/>
-        <w:rPr>
-          <w:lang w:val="en-CA"/>
-        </w:rPr>
-      </w:pPr>
-      <w:r>
-        <w:t xml:space="preserve">Figure 2. Morphs images </w:t>
-      </w:r>
-      <w:r>
-        <w:t xml:space="preserve">produced by AFA </w:t>
-      </w:r>
-      <w:r>
-        <w:t xml:space="preserve">that gradually transform </w:t>
-      </w:r>
-      <w:hyperlink r:id="rId19" w:history="1">
-        <w:r>
-          <w:rPr>
-            <w:rStyle w:val="Hyperlink"/>
-          </w:rPr>
-          <w:t>Choi Min-</w:t>
-        </w:r>
-        <w:proofErr w:type="spellStart"/>
-        <w:r>
-          <w:rPr>
-            <w:rStyle w:val="Hyperlink"/>
-          </w:rPr>
-          <w:t>sik</w:t>
-        </w:r>
-        <w:proofErr w:type="spellEnd"/>
-      </w:hyperlink>
-      <w:r>
-        <w:t> (on the far left) into </w:t>
-      </w:r>
-      <w:hyperlink r:id="rId20" w:history="1">
-        <w:r>
-          <w:rPr>
-            <w:rStyle w:val="Hyperlink"/>
-          </w:rPr>
-          <w:t>Sarah Silverman</w:t>
-        </w:r>
-      </w:hyperlink>
-      <w:r>
-        <w:t> (on the far right) in 9 equal steps</w:t>
-      </w:r>
-      <w:r>
-        <w:t xml:space="preserve">. </w:t>
-      </w:r>
-      <w:r>
-        <w:t>Image of Choi Min-</w:t>
-      </w:r>
-      <w:proofErr w:type="spellStart"/>
-      <w:r>
-        <w:t>sik</w:t>
-      </w:r>
-      <w:proofErr w:type="spellEnd"/>
-      <w:r>
-        <w:t xml:space="preserve"> is by </w:t>
-      </w:r>
-      <w:r>
-        <w:t xml:space="preserve">Petr </w:t>
-      </w:r>
-      <w:proofErr w:type="spellStart"/>
-      <w:r>
-        <w:t>Novák</w:t>
-      </w:r>
-      <w:proofErr w:type="spellEnd"/>
-      <w:r>
-        <w:t xml:space="preserve"> </w:t>
-      </w:r>
-      <w:r>
-        <w:t>[Licensed under CC BY-SA 3.0] and image of Sarah Silverman is by Joan Garvin [Licensed under CC BY 2.0].</w:t>
-      </w:r>
-    </w:p>
-    <w:p>
-      <w:pPr>
-        <w:pStyle w:val="figlegend"/>
-        <w:spacing w:line="480" w:lineRule="auto"/>
-      </w:pPr>
-      <w:r>
-        <w:rPr>
-          <w:noProof/>
-        </w:rPr>
-        <w:drawing>
-          <wp:inline distT="0" distB="0" distL="0" distR="0" wp14:anchorId="29D633A5" wp14:editId="2EE30318">
-            <wp:extent cx="5039995" cy="3672840"/>
-            <wp:effectExtent l="0" t="0" r="1905" b="0"/>
-            <wp:docPr id="8" name="Picture 8"/>
-            <wp:cNvGraphicFramePr>
-              <a:graphicFrameLocks xmlns:a="http://schemas.openxmlformats.org/drawingml/2006/main" noChangeAspect="1"/>
-            </wp:cNvGraphicFramePr>
-            <a:graphic xmlns:a="http://schemas.openxmlformats.org/drawingml/2006/main">
-              <a:graphicData uri="http://schemas.openxmlformats.org/drawingml/2006/picture">
-                <pic:pic xmlns:pic="http://schemas.openxmlformats.org/drawingml/2006/picture">
-                  <pic:nvPicPr>
-                    <pic:cNvPr id="8" name="figure-enhanced-average.png"/>
-                    <pic:cNvPicPr/>
-                  </pic:nvPicPr>
-                  <pic:blipFill>
-                    <a:blip r:embed="rId17">
-                      <a:extLst>
-                        <a:ext uri="{28A0092B-C50C-407E-A947-70E740481C1C}">
-                          <a14:useLocalDpi xmlns:a14="http://schemas.microsoft.com/office/drawing/2010/main" val="0"/>
-                        </a:ext>
-                      </a:extLst>
-                    </a:blip>
-                    <a:stretch>
-                      <a:fillRect/>
-                    </a:stretch>
-                  </pic:blipFill>
-                  <pic:spPr>
-                    <a:xfrm>
-                      <a:off x="0" y="0"/>
-                      <a:ext cx="5039995" cy="3672840"/>
-                    </a:xfrm>
-                    <a:prstGeom prst="rect">
-                      <a:avLst/>
-                    </a:prstGeom>
-                  </pic:spPr>
-                </pic:pic>
-              </a:graphicData>
-            </a:graphic>
-          </wp:inline>
-        </w:drawing>
-      </w:r>
-    </w:p>
-    <w:p>
-      <w:pPr>
-        <w:pStyle w:val="figlegend"/>
-        <w:spacing w:line="480" w:lineRule="auto"/>
-      </w:pPr>
-      <w:r>
-        <w:t xml:space="preserve">Figure 3. </w:t>
-      </w:r>
-      <w:r>
-        <w:t xml:space="preserve">Comparison of the average of </w:t>
-      </w:r>
-      <w:r>
-        <w:t>Angela Merkel</w:t>
-      </w:r>
-      <w:r>
-        <w:t xml:space="preserve"> faces (b) and the enhanced average of </w:t>
-      </w:r>
-      <w:r>
-        <w:t>Angela Merkel</w:t>
-      </w:r>
-      <w:r>
-        <w:t xml:space="preserve"> faces (d). </w:t>
-      </w:r>
-      <w:r>
-        <w:t>The normal average (b) is simply the mean of all the AFA-aligned faces in (a). The enhanced average is the mean of all the shape-corrected faces in (c). Landmarks in the shape-corrected faces share the exact same positions because each has been warped to the average of landmarks across faces in (a).</w:t>
-      </w:r>
-      <w:r>
-        <w:t xml:space="preserve"> Facial features are more well-defined in the enhanced </w:t>
-      </w:r>
-      <w:proofErr w:type="gramStart"/>
-      <w:r>
-        <w:t>average;</w:t>
-      </w:r>
-      <w:proofErr w:type="gramEnd"/>
-      <w:r>
-        <w:t xml:space="preserve"> with especially high local contrast around the lips and nostrils.</w:t>
-      </w:r>
-      <w:r>
-        <w:t xml:space="preserve"> All photos </w:t>
-      </w:r>
-      <w:r>
-        <w:t xml:space="preserve">of </w:t>
-      </w:r>
-      <w:r>
-        <w:t>Angela Merkel</w:t>
-      </w:r>
-      <w:r>
-        <w:t xml:space="preserve"> are </w:t>
-      </w:r>
-      <w:r>
-        <w:t>CC license; license info for each photo in LICENSE file of demo_3_averaging folder of repo.</w:t>
-      </w:r>
-    </w:p>
-    <w:p>
-      <w:pPr>
-        <w:rPr>
-          <w:lang w:val="en-US" w:eastAsia="de-DE"/>
-        </w:rPr>
-      </w:pPr>
-      <w:r>
-        <w:rPr>
-          <w:noProof/>
-          <w:lang w:val="en-US" w:eastAsia="de-DE"/>
-        </w:rPr>
-        <w:lastRenderedPageBreak/>
-        <w:drawing>
-          <wp:inline distT="0" distB="0" distL="0" distR="0" wp14:anchorId="3B931409" wp14:editId="27691C02">
-            <wp:extent cx="5039995" cy="1865630"/>
-            <wp:effectExtent l="0" t="0" r="1905" b="1270"/>
-            <wp:docPr id="2103930672" name="Picture 1"/>
-            <wp:cNvGraphicFramePr>
-              <a:graphicFrameLocks xmlns:a="http://schemas.openxmlformats.org/drawingml/2006/main" noChangeAspect="1"/>
-            </wp:cNvGraphicFramePr>
-            <a:graphic xmlns:a="http://schemas.openxmlformats.org/drawingml/2006/main">
-              <a:graphicData uri="http://schemas.openxmlformats.org/drawingml/2006/picture">
-                <pic:pic xmlns:pic="http://schemas.openxmlformats.org/drawingml/2006/picture">
-                  <pic:nvPicPr>
-                    <pic:cNvPr id="2103930672" name="Picture 2103930672"/>
-                    <pic:cNvPicPr/>
-                  </pic:nvPicPr>
-                  <pic:blipFill>
-                    <a:blip r:embed="rId21" cstate="print">
-                      <a:extLst>
-                        <a:ext uri="{28A0092B-C50C-407E-A947-70E740481C1C}">
-                          <a14:useLocalDpi xmlns:a14="http://schemas.microsoft.com/office/drawing/2010/main" val="0"/>
-                        </a:ext>
-                      </a:extLst>
-                    </a:blip>
-                    <a:stretch>
-                      <a:fillRect/>
-                    </a:stretch>
-                  </pic:blipFill>
-                  <pic:spPr>
-                    <a:xfrm>
-                      <a:off x="0" y="0"/>
-                      <a:ext cx="5039995" cy="1865630"/>
-                    </a:xfrm>
-                    <a:prstGeom prst="rect">
-                      <a:avLst/>
-                    </a:prstGeom>
-                  </pic:spPr>
-                </pic:pic>
-              </a:graphicData>
-            </a:graphic>
-          </wp:inline>
-        </w:drawing>
-      </w:r>
-    </w:p>
-    <w:p>
-      <w:pPr>
-        <w:pStyle w:val="heading1"/>
-        <w:spacing w:line="480" w:lineRule="auto"/>
-      </w:pPr>
-      <w:r>
-        <w:t>Main concepts</w:t>
-      </w:r>
-    </w:p>
-    <w:p>
-      <w:pPr>
-        <w:pStyle w:val="heading2"/>
-        <w:spacing w:line="480" w:lineRule="auto"/>
-      </w:pPr>
-      <w:r>
-        <w:t>Facial landmarks</w:t>
-      </w:r>
-    </w:p>
-    <w:p>
-      <w:pPr>
-        <w:spacing w:line="480" w:lineRule="auto"/>
-      </w:pPr>
-      <w:r>
-        <w:t xml:space="preserve">As stated in the Introduction, a landmark is the x and y pixel position of a distinctive facial part like the left corner of the mouth or the right pupil center. </w:t>
-      </w:r>
-      <w:r>
-        <w:t>AFA uses DLIB to automatically detect 68 different landmarks, as shown in Figure 2.</w:t>
-      </w:r>
-      <w:r>
-        <w:t xml:space="preserve"> </w:t>
-      </w:r>
-      <w:r>
-        <w:t xml:space="preserve">Specifically, DLIB detects 5 landmarks for the left eyebrow, 5 for the right eyebrow, </w:t>
-      </w:r>
-      <w:r>
-        <w:t xml:space="preserve">6 for the left eye, 6 for the right eye, </w:t>
-      </w:r>
-      <w:r>
-        <w:t xml:space="preserve">9 for the nose, </w:t>
-      </w:r>
-      <w:r>
-        <w:t xml:space="preserve">13 for the outline around the outer edge of the mouth, and </w:t>
-      </w:r>
-      <w:r>
-        <w:t>7 for the inner mouth.</w:t>
-      </w:r>
-      <w:r>
-        <w:t xml:space="preserve"> DLIB also detects landmarks for the jawline</w:t>
-      </w:r>
-      <w:r>
-        <w:t xml:space="preserve"> but </w:t>
-      </w:r>
-      <w:r>
-        <w:t xml:space="preserve">by default </w:t>
-      </w:r>
-      <w:r>
-        <w:t>AFA does not use jawline for alignment</w:t>
-      </w:r>
-      <w:r>
-        <w:t>, as those are not reliable.</w:t>
-      </w:r>
-      <w:r>
-        <w:t xml:space="preserve"> </w:t>
-      </w:r>
-      <w:r>
-        <w:t xml:space="preserve">By default, AFA uses 51 landmarks for face alignment. </w:t>
-      </w:r>
-      <w:r>
-        <w:t>When AFA estimates landmarks</w:t>
-      </w:r>
-      <w:r>
-        <w:t>,</w:t>
-      </w:r>
-      <w:r>
-        <w:t xml:space="preserve"> a JSON-formatted file called landmarks.txt is saved, which contains </w:t>
-      </w:r>
-      <w:r>
-        <w:t>the landmarks for all face images analyzed. JSON is a widely adopted format for hierarchical data</w:t>
-      </w:r>
-      <w:r>
-        <w:t xml:space="preserve">, and the availability of landmarks.txt in this format should promote the extensibility of AFA by the scientific community. </w:t>
-      </w:r>
-      <w:r>
-        <w:t xml:space="preserve"> </w:t>
-      </w:r>
-      <w:r>
-        <w:t>Details of landmarks.txt are provided on the GitHub repository</w:t>
-      </w:r>
-      <w:r>
-        <w:t xml:space="preserve">. </w:t>
-      </w:r>
-      <w:r>
-        <w:t>Each entry in the landmarks.txt file is the filename of the image analyzed, followed by a list of labelled vectors corresponding to left eyebrow, right eyebrow, left eye, right eye, nose, mouth outline and inner mouth.</w:t>
-      </w:r>
-      <w:r>
-        <w:t xml:space="preserve"> Each </w:t>
-      </w:r>
-      <w:r>
-        <w:lastRenderedPageBreak/>
-        <w:t>vector is a list of coordinates alternating between x and y values</w:t>
-      </w:r>
-      <w:r>
-        <w:t>; i.e., values are arranged in pairs</w:t>
-      </w:r>
-      <w:r>
-        <w:t xml:space="preserve"> of x and y</w:t>
-      </w:r>
-      <w:r>
-        <w:t>,</w:t>
-      </w:r>
-      <w:r>
-        <w:t xml:space="preserve"> so each pair is a single landmark.</w:t>
-      </w:r>
-    </w:p>
-    <w:p>
-      <w:pPr>
-        <w:pStyle w:val="heading2"/>
-        <w:spacing w:line="480" w:lineRule="auto"/>
-      </w:pPr>
-      <w:r>
-        <w:t>Affine transformations</w:t>
-      </w:r>
-    </w:p>
-    <w:p>
-      <w:pPr>
-        <w:spacing w:line="480" w:lineRule="auto"/>
-      </w:pPr>
-      <w:r>
-        <w:t>Affine transformations are image transformations like translation, resizing and rotation</w:t>
-      </w:r>
-      <w:r>
-        <w:t xml:space="preserve">. </w:t>
-      </w:r>
-      <w:r>
-        <w:t>In</w:t>
-      </w:r>
-      <w:r>
-        <w:t xml:space="preserve"> </w:t>
-      </w:r>
-      <w:r>
-        <w:t>AFA</w:t>
-      </w:r>
-      <w:r>
-        <w:t>,</w:t>
-      </w:r>
-      <w:r>
-        <w:t xml:space="preserve"> face alignment </w:t>
-      </w:r>
-      <w:r>
-        <w:t xml:space="preserve">only uses affine transformations that preserve shape. </w:t>
-      </w:r>
-      <w:r>
-        <w:t xml:space="preserve">For example, face alignment </w:t>
-      </w:r>
-      <w:r>
-        <w:t xml:space="preserve">using AFA </w:t>
-      </w:r>
-      <w:r>
-        <w:t xml:space="preserve">does not involve </w:t>
-      </w:r>
-      <w:r>
-        <w:t xml:space="preserve">image </w:t>
-      </w:r>
-      <w:r>
-        <w:t>stretching</w:t>
-      </w:r>
-      <w:r>
-        <w:t xml:space="preserve"> or shearing.</w:t>
+        <w:t>or shearing.</w:t>
       </w:r>
       <w:r>
         <w:t xml:space="preserve"> However, AFA provides additional functions for the generation of morphed images and enhanced facial averages. Those additional functions make use of non-affine image transforms.</w:t>
@@ -5296,72 +5345,77 @@
         <w:spacing w:line="480" w:lineRule="auto"/>
       </w:pPr>
       <w:r>
-        <w:t xml:space="preserve">Automatic alignment is performed to ensure that facial features overlap as much as possible. As shown in results, deviation in feature spacing is minimal </w:t>
+        <w:t>Automatic alignment is performed to ensure that facial features overlap as much as possible. As shown in results, deviation in feature spacing is minimal (</w:t>
+      </w:r>
+      <w:r>
+        <w:rPr>
+          <w:rFonts w:ascii="Apple Color Emoji" w:hAnsi="Apple Color Emoji" w:cs="Apple Color Emoji"/>
+        </w:rPr>
+        <w:t>🚧</w:t>
+      </w:r>
+      <w:r>
+        <w:t>Section Reference</w:t>
+      </w:r>
+      <w:r>
+        <w:rPr>
+          <w:rFonts w:ascii="Apple Color Emoji" w:hAnsi="Apple Color Emoji" w:cs="Apple Color Emoji"/>
+        </w:rPr>
+        <w:t>🚧</w:t>
+      </w:r>
+      <w:r>
+        <w:t>). Therefore, once features are generated, feature swapping (e.g., chimeric faces) can be performed with a simple centering operation. Interpupilary distance is set to be constant. While not necessary, constant interpupilary distance makes it easier to generate uniform spatial-frequency characteristics across faces; i.e., a single set of wavelet filters can be defined for an entire set of faces.</w:t>
+      </w:r>
+    </w:p>
+    <w:p>
+      <w:pPr>
+        <w:spacing w:line="480" w:lineRule="auto"/>
+      </w:pPr>
+    </w:p>
+    <w:p>
+      <w:pPr>
+        <w:spacing w:line="480" w:lineRule="auto"/>
+      </w:pPr>
+      <w:r>
+        <w:t>Each face is decomposed into a set of 6 images of inner facial features that can be recombined in various ways -- left eyebrow, right eyebrow, left eye, right eye, nose and mouth. Each facial-feature image is a wavelet-based reconstruction, ensuring none of the edge artifacts associated with conventional image-based cutting and pasting. We call each feature a Wavelet-Reconstucted Facial Feature (WRFF). To generate WRFFs, we first establish a ROI for each feature, perform a wavelet transform on the image, and then selected wavelet coefficients within each ROI.</w:t>
+      </w:r>
+    </w:p>
+    <w:p>
+      <w:pPr>
+        <w:spacing w:line="480" w:lineRule="auto"/>
+      </w:pPr>
+    </w:p>
+    <w:p>
+      <w:pPr>
+        <w:spacing w:line="480" w:lineRule="auto"/>
+      </w:pPr>
+      <w:r>
+        <w:t>Each facial feature is associated with a set of automatically detected landmarks. Region-of-interests (ROI) are based on these landmarks. ROI were initialized differently for eyebrows and other features, but each ROI consists of a binary window the same size as the entire face image. Initial eyebrow ROI were constructed by connecting landmarks into a multi-segment line and then dilating until ROI approximately encompasses eyebrow hair. Initial ROI for other features were the convex hull of the associated landmarks. Final ROI were obtained by dilating all of binary windows incrementally until they are as large as they can be without any overlap among ROI. ROI used to generate the WRFF of a specific face can be easily recomputed for feature rearrangement</w:t>
+      </w:r>
+      <w:r>
+        <w:t>s</w:t>
+      </w:r>
+      <w:r>
+        <w:t xml:space="preserve"> and background separation</w:t>
+      </w:r>
+      <w:r>
+        <w:t xml:space="preserve"> (as in Figures 6 and 7).</w:t>
+      </w:r>
+    </w:p>
+    <w:p>
+      <w:pPr>
+        <w:spacing w:line="480" w:lineRule="auto"/>
+      </w:pPr>
+    </w:p>
+    <w:p>
+      <w:pPr>
+        <w:spacing w:line="480" w:lineRule="auto"/>
+      </w:pPr>
+      <w:r>
+        <w:t xml:space="preserve">A wavelet-transform was performed on each aligned face photo. Wavelet parameters were carefully chosen to ensure close correspondence with characteristics of simple cells estimated from human physiology, and the psychophysics of face identification. For example, log Gabor were chosen as the </w:t>
       </w:r>
       <w:r>
         <w:lastRenderedPageBreak/>
-        <w:t>(</w:t>
-      </w:r>
-      <w:r>
-        <w:rPr>
-          <w:rFonts w:ascii="Apple Color Emoji" w:hAnsi="Apple Color Emoji" w:cs="Apple Color Emoji"/>
-        </w:rPr>
-        <w:t>🚧</w:t>
-      </w:r>
-      <w:r>
-        <w:t>Section Reference</w:t>
-      </w:r>
-      <w:r>
-        <w:rPr>
-          <w:rFonts w:ascii="Apple Color Emoji" w:hAnsi="Apple Color Emoji" w:cs="Apple Color Emoji"/>
-        </w:rPr>
-        <w:t>🚧</w:t>
-      </w:r>
-      <w:r>
-        <w:t>). Therefore, once features are generated, feature swapping (e.g., chimeric faces) can be performed with a simple centering operation. Interpupilary distance is set to be constant. While not necessary, constant interpupilary distance makes it easier to generate uniform spatial-frequency characteristics across faces; i.e., a single set of wavelet filters can be defined for an entire set of faces.</w:t>
-      </w:r>
-    </w:p>
-    <w:p>
-      <w:pPr>
-        <w:spacing w:line="480" w:lineRule="auto"/>
-      </w:pPr>
-    </w:p>
-    <w:p>
-      <w:pPr>
-        <w:spacing w:line="480" w:lineRule="auto"/>
-      </w:pPr>
-      <w:r>
-        <w:t>Each face is decomposed into a set of 6 images of inner facial features that can be recombined in various ways -- left eyebrow, right eyebrow, left eye, right eye, nose and mouth. Each facial-feature image is a wavelet-based reconstruction, ensuring none of the edge artifacts associated with conventional image-based cutting and pasting. We call each feature a Wavelet-Reconstucted Facial Feature (WRFF). To generate WRFFs, we first establish a ROI for each feature, perform a wavelet transform on the image, and then selected wavelet coefficients within each ROI.</w:t>
-      </w:r>
-    </w:p>
-    <w:p>
-      <w:pPr>
-        <w:spacing w:line="480" w:lineRule="auto"/>
-      </w:pPr>
-    </w:p>
-    <w:p>
-      <w:pPr>
-        <w:spacing w:line="480" w:lineRule="auto"/>
-      </w:pPr>
-      <w:r>
-        <w:t xml:space="preserve">Each facial feature is associated with a set of automatically detected landmarks. Region-of-interests (ROI) are based on these landmarks. ROI were initialized differently for eyebrows and other features, but each ROI consists of a binary window the same size as the entire face image. Initial eyebrow ROI were constructed by connecting landmarks into a multi-segment line and then dilating until ROI approximately encompasses eyebrow hair. Initial ROI for other features were the convex hull of the associated landmarks. Final ROI were obtained by dilating all of binary windows incrementally until they are as large as they can be without any overlap among ROI. ROI used to generate the WRFF of a specific </w:t>
-      </w:r>
-      <w:r>
-        <w:lastRenderedPageBreak/>
-        <w:t>face can be easily recomputed for features rearrangement and background separation.</w:t>
-      </w:r>
-    </w:p>
-    <w:p>
-      <w:pPr>
-        <w:spacing w:line="480" w:lineRule="auto"/>
-      </w:pPr>
-    </w:p>
-    <w:p>
-      <w:pPr>
-        <w:spacing w:line="480" w:lineRule="auto"/>
-      </w:pPr>
-      <w:r>
-        <w:t xml:space="preserve">A wavelet-transform was performed on each aligned face photo. Wavelet parameters were carefully chosen to ensure close correspondence with characteristics of simple cells estimated from human physiology, and the psychophysics of face identification. For example, log Gabor were chosen as the wavelet basis, partly because their transfer functions in the Fourier domain are symmetric in log space - just like human simple cells </w:t>
+        <w:t xml:space="preserve">wavelet basis, partly because their transfer functions in the Fourier domain are symmetric in log space - just like human simple cells </w:t>
       </w:r>
       <w:r>
         <w:fldChar w:fldCharType="begin"/>
@@ -5430,60 +5484,13 @@
         <w:fldChar w:fldCharType="end"/>
       </w:r>
       <w:r>
-        <w:t xml:space="preserve">. The shapes of our filters in the Fourier domain can be seen in </w:t>
-      </w:r>
-      <w:r>
-        <w:rPr>
-          <w:rFonts w:ascii="Apple Color Emoji" w:hAnsi="Apple Color Emoji" w:cs="Apple Color Emoji"/>
-        </w:rPr>
-        <w:t>🚧</w:t>
-      </w:r>
-    </w:p>
-    <w:p>
-      <w:pPr>
-        <w:spacing w:line="480" w:lineRule="auto"/>
-      </w:pPr>
-      <w:r>
-        <w:rPr>
-          <w:noProof/>
-        </w:rPr>
-        <w:lastRenderedPageBreak/>
-        <w:drawing>
-          <wp:inline distT="0" distB="0" distL="0" distR="0" wp14:anchorId="07DD818C" wp14:editId="39671F61">
-            <wp:extent cx="5039995" cy="3782695"/>
-            <wp:effectExtent l="0" t="0" r="1905" b="1905"/>
-            <wp:docPr id="1148896909" name="Picture 1"/>
-            <wp:cNvGraphicFramePr>
-              <a:graphicFrameLocks xmlns:a="http://schemas.openxmlformats.org/drawingml/2006/main" noChangeAspect="1"/>
-            </wp:cNvGraphicFramePr>
-            <a:graphic xmlns:a="http://schemas.openxmlformats.org/drawingml/2006/main">
-              <a:graphicData uri="http://schemas.openxmlformats.org/drawingml/2006/picture">
-                <pic:pic xmlns:pic="http://schemas.openxmlformats.org/drawingml/2006/picture">
-                  <pic:nvPicPr>
-                    <pic:cNvPr id="1148896909" name="Picture 1148896909"/>
-                    <pic:cNvPicPr/>
-                  </pic:nvPicPr>
-                  <pic:blipFill>
-                    <a:blip r:embed="rId22"/>
-                    <a:stretch>
-                      <a:fillRect/>
-                    </a:stretch>
-                  </pic:blipFill>
-                  <pic:spPr>
-                    <a:xfrm>
-                      <a:off x="0" y="0"/>
-                      <a:ext cx="5039995" cy="3782695"/>
-                    </a:xfrm>
-                    <a:prstGeom prst="rect">
-                      <a:avLst/>
-                    </a:prstGeom>
-                  </pic:spPr>
-                </pic:pic>
-              </a:graphicData>
-            </a:graphic>
-          </wp:inline>
-        </w:drawing>
-      </w:r>
+        <w:t>.</w:t>
+      </w:r>
+    </w:p>
+    <w:p>
+      <w:pPr>
+        <w:spacing w:line="480" w:lineRule="auto"/>
+      </w:pPr>
     </w:p>
     <w:p>
       <w:pPr>
@@ -5653,11 +5660,11 @@
         <w:spacing w:line="480" w:lineRule="auto"/>
       </w:pPr>
       <w:r>
-        <w:t xml:space="preserve">For each facial feature, 50-percent of the wavelet coefficients within the corresponding ROI with the largest real values (even phase) were selected. Each </w:t>
+        <w:t xml:space="preserve">For each facial feature, 50-percent of the wavelet coefficients within the corresponding ROI with the largest real values (even phase) were selected. Each facial feature was then reconstructed from the sum of those even-phase wavelets </w:t>
       </w:r>
       <w:r>
         <w:lastRenderedPageBreak/>
-        <w:t>facial feature was then reconstructed from the sum of those even-phase wavelets (in the spatial domain). Virtually identical results are obtained from selecting and reconstructing from only odd-phase wavelets notwithstanding a simple translation of the entire image by a few pixels. For each individual face, relative contrast across WRFFs was preserved whilst maximizing the grayscale range in a way that keeps the background value constant across all faces (127 is the default).</w:t>
+        <w:t>(in the spatial domain). Virtually identical results are obtained from selecting and reconstructing from only odd-phase wavelets notwithstanding a simple translation of the entire image by a few pixels. For each individual face, relative contrast across WRFFs was preserved whilst maximizing the grayscale range in a way that keeps the background value constant across all faces (127 is the default).</w:t>
       </w:r>
     </w:p>
     <w:p>
@@ -5774,17 +5781,17 @@
         <w:t xml:space="preserve">). </w:t>
       </w:r>
       <w:r>
-        <w:t xml:space="preserve">To construct the elliptical aperture, AFA sets the vertical axis of the ellipse to be </w:t>
+        <w:t xml:space="preserve">To construct the elliptical aperture, AFA sets the vertical axis of the ellipse to be image-centered and have a length that is a fixed proportion </w:t>
+      </w:r>
+      <w:r>
+        <w:t>of image height</w:t>
+      </w:r>
+      <w:r>
+        <w:t xml:space="preserve">. The </w:t>
       </w:r>
       <w:r>
         <w:lastRenderedPageBreak/>
-        <w:t xml:space="preserve">image-centered and have a length that is a fixed proportion </w:t>
-      </w:r>
-      <w:r>
-        <w:t>of image height</w:t>
-      </w:r>
-      <w:r>
-        <w:t>. The length of the horizontal axis is then calculated by AFA to be just widen enough to include landmark positions across all faces.</w:t>
+        <w:t>length of the horizontal axis is then calculated by AFA to be just widen enough to include landmark positions across all faces.</w:t>
       </w:r>
     </w:p>
     <w:p>
@@ -5908,11 +5915,11 @@
         <w:t>each image to range from 0 to 255 (maximum contrast range for an image) as the final step of alignment.</w:t>
       </w:r>
       <w:r>
-        <w:t xml:space="preserve"> After </w:t>
+        <w:t xml:space="preserve"> After alignment, one may want to set the faces within a common aperture. By default, </w:t>
       </w:r>
       <w:r>
         <w:lastRenderedPageBreak/>
-        <w:t>alignment, one may want to set the faces within a common aperture. By default, AFA will scale pixel values within the aperture region to range from 0 to 255.</w:t>
+        <w:t>AFA will scale pixel values within the aperture region to range from 0 to 255.</w:t>
       </w:r>
       <w:r>
         <w:t xml:space="preserve"> However, AFA users have other options for setting within-aperture contrast. </w:t>
@@ -6588,7 +6595,7 @@
       <w:r>
         <w:t xml:space="preserve"> </w:t>
       </w:r>
-      <w:hyperlink r:id="rId23" w:history="1">
+      <w:hyperlink r:id="rId21" w:history="1">
         <w:r>
           <w:rPr>
             <w:rStyle w:val="Hyperlink"/>
@@ -7282,7 +7289,7 @@
       <w:r>
         <w:t xml:space="preserve"> </w:t>
       </w:r>
-      <w:hyperlink r:id="rId24" w:history="1">
+      <w:hyperlink r:id="rId22" w:history="1">
         <w:r>
           <w:rPr>
             <w:rStyle w:val="Hyperlink"/>
@@ -7558,6 +7565,7 @@
         <w:spacing w:line="480" w:lineRule="auto"/>
       </w:pPr>
       <w:r>
+        <w:lastRenderedPageBreak/>
         <w:t>Windowing</w:t>
       </w:r>
     </w:p>
@@ -8743,7 +8751,7 @@
       <w:r>
         <w:t xml:space="preserve"> </w:t>
       </w:r>
-      <w:hyperlink r:id="rId25" w:history="1">
+      <w:hyperlink r:id="rId23" w:history="1">
         <w:r>
           <w:rPr>
             <w:rStyle w:val="Hyperlink"/>
@@ -9001,7 +9009,7 @@
                     <pic:cNvPicPr/>
                   </pic:nvPicPr>
                   <pic:blipFill>
-                    <a:blip r:embed="rId26" cstate="print">
+                    <a:blip r:embed="rId24" cstate="print">
                       <a:extLst>
                         <a:ext uri="{28A0092B-C50C-407E-A947-70E740481C1C}">
                           <a14:useLocalDpi xmlns:a14="http://schemas.microsoft.com/office/drawing/2010/main" val="0"/>
@@ -9034,9 +9042,15 @@
         <w:spacing w:line="480" w:lineRule="auto"/>
       </w:pPr>
       <w:r>
-        <w:t xml:space="preserve">Figure 4. Overview of the alignment procedure. (a) Using GPA (described in Figure 5), a suitable reference shape (green dots) is derived from a set of many input shapes. An example input shape (red dot for each landmark) is shown in the next panel (b in red dots), overlaid on its corresponding face. In panel (c), we use Classical Procrustes Analysis (PA) to obtain the optimal rotation and scaling to align the input landmarks (red dots) with the reference (green dots).  In panel (d) the image has been scaled and rotated appropriately (by 1.2 and -12 degrees). An additional rotation of +5 degrees is done because of the tilt in the reference shown in panel (a). Additional translation as well as cropping is performed such that either eye distance, image width or image height is fixed across all images. This image of Sarah Silverman is by </w:t>
-      </w:r>
-      <w:hyperlink r:id="rId27" w:history="1">
+        <w:t xml:space="preserve">Figure </w:t>
+      </w:r>
+      <w:r>
+        <w:t>7</w:t>
+      </w:r>
+      <w:r>
+        <w:t xml:space="preserve">. Overview of the alignment procedure. (a) Using GPA (described in Figure 5), a suitable reference shape (green dots) is derived from a set of many input shapes. An example input shape (red dot for each landmark) is shown in the next panel (b in red dots), overlaid on its corresponding face. In panel (c), we use Classical Procrustes Analysis (PA) to obtain the optimal rotation and scaling to align the input landmarks (red dots) with the reference (green dots).  In panel (d) the image has been scaled and rotated appropriately (by 1.2 and -12 degrees). An additional rotation of +5 degrees is done because of the tilt in the reference shown in panel (a). Additional translation as well as cropping is performed such that either eye distance, image width or image height is fixed across all images. This image of Sarah Silverman is by </w:t>
+      </w:r>
+      <w:hyperlink r:id="rId25" w:history="1">
         <w:r>
           <w:rPr>
             <w:rStyle w:val="Hyperlink"/>
@@ -9074,7 +9088,7 @@
                     <pic:cNvPicPr/>
                   </pic:nvPicPr>
                   <pic:blipFill>
-                    <a:blip r:embed="rId28">
+                    <a:blip r:embed="rId26">
                       <a:extLst>
                         <a:ext uri="{28A0092B-C50C-407E-A947-70E740481C1C}">
                           <a14:useLocalDpi xmlns:a14="http://schemas.microsoft.com/office/drawing/2010/main" val="0"/>
@@ -9107,7 +9121,13 @@
         <w:spacing w:line="480" w:lineRule="auto"/>
       </w:pPr>
       <w:r>
-        <w:t>Figure 5. Flow chart of General Procrustes Analysis (GPA). The goal is to obtain a suitable reference shape that minimizes the least-squares distances between it and a set of input shapes, when each is superimposed onto the reference. By superimpose, we mean Classical Procrustes Analysis (PA) between pairs of shapes.</w:t>
+        <w:t xml:space="preserve">Figure </w:t>
+      </w:r>
+      <w:r>
+        <w:t>8</w:t>
+      </w:r>
+      <w:r>
+        <w:t>. Flow chart of General Procrustes Analysis (GPA). The goal is to obtain a suitable reference shape that minimizes the least-squares distances between it and a set of input shapes, when each is superimposed onto the reference. By superimpose, we mean Classical Procrustes Analysis (PA) between pairs of shapes.</w:t>
       </w:r>
     </w:p>
     <w:p>
@@ -9140,7 +9160,7 @@
           <w:noProof/>
         </w:rPr>
         <w:drawing>
-          <wp:inline distT="0" distB="0" distL="0" distR="0" wp14:anchorId="4775A1CE" wp14:editId="248F457A">
+          <wp:inline distT="0" distB="0" distL="0" distR="0" wp14:anchorId="4775A1CE" wp14:editId="08CC7C5A">
             <wp:extent cx="1739347" cy="2410311"/>
             <wp:effectExtent l="0" t="0" r="635" b="3175"/>
             <wp:docPr id="3" name="Picture 3"/>
@@ -9155,7 +9175,7 @@
                     <pic:cNvPicPr/>
                   </pic:nvPicPr>
                   <pic:blipFill>
-                    <a:blip r:embed="rId29" cstate="print">
+                    <a:blip r:embed="rId27" cstate="print">
                       <a:extLst>
                         <a:ext uri="{28A0092B-C50C-407E-A947-70E740481C1C}">
                           <a14:useLocalDpi xmlns:a14="http://schemas.microsoft.com/office/drawing/2010/main" val="0"/>
@@ -9191,7 +9211,7 @@
         <w:t xml:space="preserve">Figure </w:t>
       </w:r>
       <w:r>
-        <w:t>6</w:t>
+        <w:t>9</w:t>
       </w:r>
       <w:r>
         <w:t xml:space="preserve">. Construction of a landmark-based facial aperture shaped after a Moss’s egg. </w:t>
@@ -9208,7 +9228,7 @@
       <w:r>
         <w:t xml:space="preserve">This image of Sarah Silverman is by </w:t>
       </w:r>
-      <w:hyperlink r:id="rId30" w:history="1">
+      <w:hyperlink r:id="rId28" w:history="1">
         <w:r>
           <w:rPr>
             <w:rStyle w:val="Hyperlink"/>
@@ -9301,7 +9321,7 @@
       <w:r>
         <w:t xml:space="preserve"> </w:t>
       </w:r>
-      <w:hyperlink r:id="rId31" w:history="1">
+      <w:hyperlink r:id="rId29" w:history="1">
         <w:r>
           <w:rPr>
             <w:rStyle w:val="Hyperlink"/>
@@ -12015,7 +12035,7 @@
                     <pic:cNvPicPr/>
                   </pic:nvPicPr>
                   <pic:blipFill>
-                    <a:blip r:embed="rId32">
+                    <a:blip r:embed="rId30">
                       <a:extLst>
                         <a:ext uri="{28A0092B-C50C-407E-A947-70E740481C1C}">
                           <a14:useLocalDpi xmlns:a14="http://schemas.microsoft.com/office/drawing/2010/main" val="0"/>
@@ -12051,7 +12071,7 @@
         <w:t xml:space="preserve">Figure </w:t>
       </w:r>
       <w:r>
-        <w:t>7</w:t>
+        <w:t>10</w:t>
       </w:r>
       <w:r>
         <w:t xml:space="preserve">. Distributions of landmarks (red ellipses) overlaid on mean </w:t>
@@ -12153,7 +12173,7 @@
                     <pic:cNvPicPr/>
                   </pic:nvPicPr>
                   <pic:blipFill>
-                    <a:blip r:embed="rId33" cstate="print">
+                    <a:blip r:embed="rId31" cstate="print">
                       <a:extLst>
                         <a:ext uri="{28A0092B-C50C-407E-A947-70E740481C1C}">
                           <a14:useLocalDpi xmlns:a14="http://schemas.microsoft.com/office/drawing/2010/main" val="0"/>
@@ -12186,7 +12206,13 @@
         <w:spacing w:line="480" w:lineRule="auto"/>
       </w:pPr>
       <w:r>
-        <w:t xml:space="preserve">Figure 8. </w:t>
+        <w:t xml:space="preserve">Figure </w:t>
+      </w:r>
+      <w:r>
+        <w:t>11</w:t>
+      </w:r>
+      <w:r>
+        <w:t xml:space="preserve">. </w:t>
       </w:r>
       <w:r>
         <w:t>Distributions of landmarks (red ellipses) overlaid on mean of GPA-aligned images of emotionally expressive faces. Unlike in the previous figure, alignments for these faces were based only on eye landmarks. [a to h] corresponds to anger, calm, disgust, fear, happy, neutral, sad, and surprised for closed mouth expressions. There was only 1 face available for closed-mouth surprise so that category has been excluded. [</w:t>
@@ -12348,7 +12374,7 @@
         <w:tab/>
         <w:t xml:space="preserve">AFA currently relies on DLIB, which we demonstrate to be quite robust across a wide range of types of face images common in face perception research. However, the modularity of AFA also affords the scientific community the opportunity to push the limit even further by a simple plugging in of new functions. For example, alternative landmark detection can be “plugged in” as an alternative module to face_landmarks.py. One promising alternative to DLIB is the </w:t>
       </w:r>
-      <w:hyperlink r:id="rId34" w:history="1">
+      <w:hyperlink r:id="rId32" w:history="1">
         <w:r>
           <w:rPr>
             <w:rStyle w:val="Hyperlink"/>
@@ -12359,7 +12385,7 @@
       <w:r>
         <w:t xml:space="preserve"> by </w:t>
       </w:r>
-      <w:hyperlink r:id="rId35" w:history="1">
+      <w:hyperlink r:id="rId33" w:history="1">
         <w:r>
           <w:rPr>
             <w:rStyle w:val="Hyperlink"/>
@@ -12437,7 +12463,7 @@
       <w:r>
         <w:t xml:space="preserve">of this paper) was not pre-registered. The software itself, along with code for performance evaluation, is publicly available on </w:t>
       </w:r>
-      <w:hyperlink r:id="rId36" w:history="1">
+      <w:hyperlink r:id="rId34" w:history="1">
         <w:r>
           <w:rPr>
             <w:rStyle w:val="Hyperlink"/>
@@ -14043,7 +14069,7 @@
       </w:r>
     </w:p>
     <w:sectPr>
-      <w:footerReference w:type="default" r:id="rId37"/>
+      <w:footerReference w:type="default" r:id="rId35"/>
       <w:pgSz w:w="11907" w:h="16840"/>
       <w:pgMar w:top="1418" w:right="1418" w:bottom="1134" w:left="2552" w:header="720" w:footer="720" w:gutter="0"/>
       <w:cols w:space="720"/>

</xml_diff>